<commit_message>
Add change to Epic 4
</commit_message>
<xml_diff>
--- a/Epic_4/epic_4_practice_and_labs_report_zimnov_oleksandr.docx
+++ b/Epic_4/epic_4_practice_and_labs_report_zimnov_oleksandr.docx
@@ -446,23 +446,13 @@
           <w:szCs w:val="28"/>
         </w:rPr>
       </w:pPr>
-      <w:proofErr w:type="spellStart"/>
       <w:r>
         <w:rPr>
           <w:rFonts w:ascii="Times New Roman" w:eastAsia="Times New Roman" w:hAnsi="Times New Roman" w:cs="Times New Roman"/>
           <w:sz w:val="28"/>
           <w:szCs w:val="28"/>
         </w:rPr>
-        <w:t>Зімнов</w:t>
-      </w:r>
-      <w:proofErr w:type="spellEnd"/>
-      <w:r>
-        <w:rPr>
-          <w:rFonts w:ascii="Times New Roman" w:eastAsia="Times New Roman" w:hAnsi="Times New Roman" w:cs="Times New Roman"/>
-          <w:sz w:val="28"/>
-          <w:szCs w:val="28"/>
-        </w:rPr>
-        <w:t xml:space="preserve"> Олександр Сергійович</w:t>
+        <w:t>Зімнов Олександр Сергійович</w:t>
       </w:r>
     </w:p>
     <w:p>
@@ -889,7 +879,6 @@
           <w:szCs w:val="24"/>
         </w:rPr>
       </w:pPr>
-      <w:proofErr w:type="spellStart"/>
       <w:r>
         <w:rPr>
           <w:rFonts w:ascii="Times New Roman" w:hAnsi="Times New Roman" w:cs="Times New Roman"/>
@@ -897,17 +886,7 @@
           <w:szCs w:val="24"/>
           <w:shd w:val="clear" w:color="auto" w:fill="FFFFFF"/>
         </w:rPr>
-        <w:t>Array</w:t>
-      </w:r>
-      <w:proofErr w:type="spellEnd"/>
-      <w:r>
-        <w:rPr>
-          <w:rFonts w:ascii="Times New Roman" w:hAnsi="Times New Roman" w:cs="Times New Roman"/>
-          <w:sz w:val="24"/>
-          <w:szCs w:val="24"/>
-          <w:shd w:val="clear" w:color="auto" w:fill="FFFFFF"/>
-        </w:rPr>
-        <w:t>.</w:t>
+        <w:t>Array.</w:t>
       </w:r>
     </w:p>
     <w:p>
@@ -923,23 +902,13 @@
           <w:szCs w:val="24"/>
         </w:rPr>
       </w:pPr>
-      <w:proofErr w:type="spellStart"/>
       <w:r>
         <w:rPr>
           <w:rFonts w:ascii="Times New Roman" w:hAnsi="Times New Roman" w:cs="Times New Roman"/>
           <w:sz w:val="24"/>
           <w:szCs w:val="24"/>
         </w:rPr>
-        <w:t>Structure</w:t>
-      </w:r>
-      <w:proofErr w:type="spellEnd"/>
-      <w:r>
-        <w:rPr>
-          <w:rFonts w:ascii="Times New Roman" w:hAnsi="Times New Roman" w:cs="Times New Roman"/>
-          <w:sz w:val="24"/>
-          <w:szCs w:val="24"/>
-        </w:rPr>
-        <w:t>.</w:t>
+        <w:t>Structure.</w:t>
       </w:r>
     </w:p>
     <w:p>
@@ -955,23 +924,13 @@
           <w:szCs w:val="24"/>
         </w:rPr>
       </w:pPr>
-      <w:proofErr w:type="spellStart"/>
       <w:r>
         <w:rPr>
           <w:rFonts w:ascii="Times New Roman" w:hAnsi="Times New Roman" w:cs="Times New Roman"/>
           <w:sz w:val="24"/>
           <w:szCs w:val="24"/>
         </w:rPr>
-        <w:t>Vector</w:t>
-      </w:r>
-      <w:proofErr w:type="spellEnd"/>
-      <w:r>
-        <w:rPr>
-          <w:rFonts w:ascii="Times New Roman" w:hAnsi="Times New Roman" w:cs="Times New Roman"/>
-          <w:sz w:val="24"/>
-          <w:szCs w:val="24"/>
-        </w:rPr>
-        <w:t>.</w:t>
+        <w:t>Vector.</w:t>
       </w:r>
     </w:p>
     <w:p>
@@ -987,7 +946,6 @@
           <w:szCs w:val="24"/>
         </w:rPr>
       </w:pPr>
-      <w:proofErr w:type="spellStart"/>
       <w:r>
         <w:rPr>
           <w:rFonts w:ascii="Times New Roman" w:hAnsi="Times New Roman" w:cs="Times New Roman"/>
@@ -995,17 +953,7 @@
           <w:szCs w:val="24"/>
           <w:shd w:val="clear" w:color="auto" w:fill="FFFFFF"/>
         </w:rPr>
-        <w:t>List</w:t>
-      </w:r>
-      <w:proofErr w:type="spellEnd"/>
-      <w:r>
-        <w:rPr>
-          <w:rFonts w:ascii="Times New Roman" w:hAnsi="Times New Roman" w:cs="Times New Roman"/>
-          <w:sz w:val="24"/>
-          <w:szCs w:val="24"/>
-          <w:shd w:val="clear" w:color="auto" w:fill="FFFFFF"/>
-        </w:rPr>
-        <w:t>.</w:t>
+        <w:t>List.</w:t>
       </w:r>
     </w:p>
     <w:p>
@@ -1786,33 +1734,7 @@
             <w:u w:val="none"/>
             <w:shd w:val="clear" w:color="auto" w:fill="FFFFFF"/>
           </w:rPr>
-          <w:t xml:space="preserve">Сортування (бульбашкою, вставкою, </w:t>
-        </w:r>
-        <w:proofErr w:type="spellStart"/>
-        <w:r>
-          <w:rPr>
-            <w:rStyle w:val="ae"/>
-            <w:rFonts w:ascii="Times New Roman" w:hAnsi="Times New Roman" w:cs="Times New Roman"/>
-            <w:color w:val="auto"/>
-            <w:sz w:val="24"/>
-            <w:szCs w:val="24"/>
-            <w:u w:val="none"/>
-            <w:shd w:val="clear" w:color="auto" w:fill="FFFFFF"/>
-          </w:rPr>
-          <w:t>злитям</w:t>
-        </w:r>
-        <w:proofErr w:type="spellEnd"/>
-        <w:r>
-          <w:rPr>
-            <w:rStyle w:val="ae"/>
-            <w:rFonts w:ascii="Times New Roman" w:hAnsi="Times New Roman" w:cs="Times New Roman"/>
-            <w:color w:val="auto"/>
-            <w:sz w:val="24"/>
-            <w:szCs w:val="24"/>
-            <w:u w:val="none"/>
-            <w:shd w:val="clear" w:color="auto" w:fill="FFFFFF"/>
-          </w:rPr>
-          <w:t>)</w:t>
+          <w:t>Сортування (бульбашкою, вставкою, злитям)</w:t>
         </w:r>
       </w:hyperlink>
       <w:r>
@@ -2160,61 +2082,7 @@
           <w:sz w:val="24"/>
           <w:szCs w:val="24"/>
         </w:rPr>
-        <w:t xml:space="preserve">Завдання №1 - </w:t>
-      </w:r>
-      <w:proofErr w:type="spellStart"/>
-      <w:r>
-        <w:rPr>
-          <w:rFonts w:ascii="Times New Roman" w:eastAsia="Times New Roman" w:hAnsi="Times New Roman" w:cs="Times New Roman"/>
-          <w:sz w:val="24"/>
-          <w:szCs w:val="24"/>
-        </w:rPr>
-        <w:t>Theory</w:t>
-      </w:r>
-      <w:proofErr w:type="spellEnd"/>
-      <w:r>
-        <w:rPr>
-          <w:rFonts w:ascii="Times New Roman" w:eastAsia="Times New Roman" w:hAnsi="Times New Roman" w:cs="Times New Roman"/>
-          <w:sz w:val="24"/>
-          <w:szCs w:val="24"/>
-        </w:rPr>
-        <w:t xml:space="preserve"> </w:t>
-      </w:r>
-      <w:proofErr w:type="spellStart"/>
-      <w:r>
-        <w:rPr>
-          <w:rFonts w:ascii="Times New Roman" w:eastAsia="Times New Roman" w:hAnsi="Times New Roman" w:cs="Times New Roman"/>
-          <w:sz w:val="24"/>
-          <w:szCs w:val="24"/>
-        </w:rPr>
-        <w:t>Education</w:t>
-      </w:r>
-      <w:proofErr w:type="spellEnd"/>
-      <w:r>
-        <w:rPr>
-          <w:rFonts w:ascii="Times New Roman" w:eastAsia="Times New Roman" w:hAnsi="Times New Roman" w:cs="Times New Roman"/>
-          <w:sz w:val="24"/>
-          <w:szCs w:val="24"/>
-        </w:rPr>
-        <w:t xml:space="preserve"> </w:t>
-      </w:r>
-      <w:proofErr w:type="spellStart"/>
-      <w:r>
-        <w:rPr>
-          <w:rFonts w:ascii="Times New Roman" w:eastAsia="Times New Roman" w:hAnsi="Times New Roman" w:cs="Times New Roman"/>
-          <w:sz w:val="24"/>
-          <w:szCs w:val="24"/>
-        </w:rPr>
-        <w:t>Activities</w:t>
-      </w:r>
-      <w:proofErr w:type="spellEnd"/>
-      <w:r>
-        <w:rPr>
-          <w:rFonts w:ascii="Times New Roman" w:eastAsia="Times New Roman" w:hAnsi="Times New Roman" w:cs="Times New Roman"/>
-          <w:sz w:val="24"/>
-          <w:szCs w:val="24"/>
-        </w:rPr>
-        <w:t xml:space="preserve"> </w:t>
+        <w:t xml:space="preserve">Завдання №1 - Theory Education Activities </w:t>
       </w:r>
     </w:p>
     <w:p>
@@ -2278,241 +2146,7 @@
           <w:sz w:val="24"/>
           <w:szCs w:val="24"/>
         </w:rPr>
-        <w:t xml:space="preserve">Завдання №2 - </w:t>
-      </w:r>
-      <w:proofErr w:type="spellStart"/>
-      <w:r>
-        <w:rPr>
-          <w:rFonts w:ascii="Times New Roman" w:eastAsia="Times New Roman" w:hAnsi="Times New Roman" w:cs="Times New Roman"/>
-          <w:sz w:val="24"/>
-          <w:szCs w:val="24"/>
-        </w:rPr>
-        <w:t>Requirements</w:t>
-      </w:r>
-      <w:proofErr w:type="spellEnd"/>
-      <w:r>
-        <w:rPr>
-          <w:rFonts w:ascii="Times New Roman" w:eastAsia="Times New Roman" w:hAnsi="Times New Roman" w:cs="Times New Roman"/>
-          <w:sz w:val="24"/>
-          <w:szCs w:val="24"/>
-        </w:rPr>
-        <w:t xml:space="preserve"> </w:t>
-      </w:r>
-      <w:proofErr w:type="spellStart"/>
-      <w:r>
-        <w:rPr>
-          <w:rFonts w:ascii="Times New Roman" w:eastAsia="Times New Roman" w:hAnsi="Times New Roman" w:cs="Times New Roman"/>
-          <w:sz w:val="24"/>
-          <w:szCs w:val="24"/>
-        </w:rPr>
-        <w:t>management</w:t>
-      </w:r>
-      <w:proofErr w:type="spellEnd"/>
-      <w:r>
-        <w:rPr>
-          <w:rFonts w:ascii="Times New Roman" w:eastAsia="Times New Roman" w:hAnsi="Times New Roman" w:cs="Times New Roman"/>
-          <w:sz w:val="24"/>
-          <w:szCs w:val="24"/>
-        </w:rPr>
-        <w:t xml:space="preserve"> (</w:t>
-      </w:r>
-      <w:proofErr w:type="spellStart"/>
-      <w:r>
-        <w:rPr>
-          <w:rFonts w:ascii="Times New Roman" w:eastAsia="Times New Roman" w:hAnsi="Times New Roman" w:cs="Times New Roman"/>
-          <w:sz w:val="24"/>
-          <w:szCs w:val="24"/>
-        </w:rPr>
-        <w:t>understand</w:t>
-      </w:r>
-      <w:proofErr w:type="spellEnd"/>
-      <w:r>
-        <w:rPr>
-          <w:rFonts w:ascii="Times New Roman" w:eastAsia="Times New Roman" w:hAnsi="Times New Roman" w:cs="Times New Roman"/>
-          <w:sz w:val="24"/>
-          <w:szCs w:val="24"/>
-        </w:rPr>
-        <w:t xml:space="preserve"> </w:t>
-      </w:r>
-      <w:proofErr w:type="spellStart"/>
-      <w:r>
-        <w:rPr>
-          <w:rFonts w:ascii="Times New Roman" w:eastAsia="Times New Roman" w:hAnsi="Times New Roman" w:cs="Times New Roman"/>
-          <w:sz w:val="24"/>
-          <w:szCs w:val="24"/>
-        </w:rPr>
-        <w:t>tasks</w:t>
-      </w:r>
-      <w:proofErr w:type="spellEnd"/>
-      <w:r>
-        <w:rPr>
-          <w:rFonts w:ascii="Times New Roman" w:eastAsia="Times New Roman" w:hAnsi="Times New Roman" w:cs="Times New Roman"/>
-          <w:sz w:val="24"/>
-          <w:szCs w:val="24"/>
-        </w:rPr>
-        <w:t xml:space="preserve">) </w:t>
-      </w:r>
-      <w:proofErr w:type="spellStart"/>
-      <w:r>
-        <w:rPr>
-          <w:rFonts w:ascii="Times New Roman" w:eastAsia="Times New Roman" w:hAnsi="Times New Roman" w:cs="Times New Roman"/>
-          <w:sz w:val="24"/>
-          <w:szCs w:val="24"/>
-        </w:rPr>
-        <w:t>and</w:t>
-      </w:r>
-      <w:proofErr w:type="spellEnd"/>
-      <w:r>
-        <w:rPr>
-          <w:rFonts w:ascii="Times New Roman" w:eastAsia="Times New Roman" w:hAnsi="Times New Roman" w:cs="Times New Roman"/>
-          <w:sz w:val="24"/>
-          <w:szCs w:val="24"/>
-        </w:rPr>
-        <w:t xml:space="preserve"> </w:t>
-      </w:r>
-      <w:proofErr w:type="spellStart"/>
-      <w:r>
-        <w:rPr>
-          <w:rFonts w:ascii="Times New Roman" w:eastAsia="Times New Roman" w:hAnsi="Times New Roman" w:cs="Times New Roman"/>
-          <w:sz w:val="24"/>
-          <w:szCs w:val="24"/>
-        </w:rPr>
-        <w:t>design</w:t>
-      </w:r>
-      <w:proofErr w:type="spellEnd"/>
-      <w:r>
-        <w:rPr>
-          <w:rFonts w:ascii="Times New Roman" w:eastAsia="Times New Roman" w:hAnsi="Times New Roman" w:cs="Times New Roman"/>
-          <w:sz w:val="24"/>
-          <w:szCs w:val="24"/>
-        </w:rPr>
-        <w:t xml:space="preserve"> </w:t>
-      </w:r>
-      <w:proofErr w:type="spellStart"/>
-      <w:r>
-        <w:rPr>
-          <w:rFonts w:ascii="Times New Roman" w:eastAsia="Times New Roman" w:hAnsi="Times New Roman" w:cs="Times New Roman"/>
-          <w:sz w:val="24"/>
-          <w:szCs w:val="24"/>
-        </w:rPr>
-        <w:t>activities</w:t>
-      </w:r>
-      <w:proofErr w:type="spellEnd"/>
-      <w:r>
-        <w:rPr>
-          <w:rFonts w:ascii="Times New Roman" w:eastAsia="Times New Roman" w:hAnsi="Times New Roman" w:cs="Times New Roman"/>
-          <w:sz w:val="24"/>
-          <w:szCs w:val="24"/>
-        </w:rPr>
-        <w:t xml:space="preserve"> (</w:t>
-      </w:r>
-      <w:proofErr w:type="spellStart"/>
-      <w:r>
-        <w:rPr>
-          <w:rFonts w:ascii="Times New Roman" w:eastAsia="Times New Roman" w:hAnsi="Times New Roman" w:cs="Times New Roman"/>
-          <w:sz w:val="24"/>
-          <w:szCs w:val="24"/>
-        </w:rPr>
-        <w:t>draw</w:t>
-      </w:r>
-      <w:proofErr w:type="spellEnd"/>
-      <w:r>
-        <w:rPr>
-          <w:rFonts w:ascii="Times New Roman" w:eastAsia="Times New Roman" w:hAnsi="Times New Roman" w:cs="Times New Roman"/>
-          <w:sz w:val="24"/>
-          <w:szCs w:val="24"/>
-        </w:rPr>
-        <w:t xml:space="preserve"> </w:t>
-      </w:r>
-      <w:proofErr w:type="spellStart"/>
-      <w:r>
-        <w:rPr>
-          <w:rFonts w:ascii="Times New Roman" w:eastAsia="Times New Roman" w:hAnsi="Times New Roman" w:cs="Times New Roman"/>
-          <w:sz w:val="24"/>
-          <w:szCs w:val="24"/>
-        </w:rPr>
-        <w:t>flow</w:t>
-      </w:r>
-      <w:proofErr w:type="spellEnd"/>
-      <w:r>
-        <w:rPr>
-          <w:rFonts w:ascii="Times New Roman" w:eastAsia="Times New Roman" w:hAnsi="Times New Roman" w:cs="Times New Roman"/>
-          <w:sz w:val="24"/>
-          <w:szCs w:val="24"/>
-        </w:rPr>
-        <w:t xml:space="preserve"> </w:t>
-      </w:r>
-      <w:proofErr w:type="spellStart"/>
-      <w:r>
-        <w:rPr>
-          <w:rFonts w:ascii="Times New Roman" w:eastAsia="Times New Roman" w:hAnsi="Times New Roman" w:cs="Times New Roman"/>
-          <w:sz w:val="24"/>
-          <w:szCs w:val="24"/>
-        </w:rPr>
-        <w:t>diagrams</w:t>
-      </w:r>
-      <w:proofErr w:type="spellEnd"/>
-      <w:r>
-        <w:rPr>
-          <w:rFonts w:ascii="Times New Roman" w:eastAsia="Times New Roman" w:hAnsi="Times New Roman" w:cs="Times New Roman"/>
-          <w:sz w:val="24"/>
-          <w:szCs w:val="24"/>
-        </w:rPr>
-        <w:t xml:space="preserve"> </w:t>
-      </w:r>
-      <w:proofErr w:type="spellStart"/>
-      <w:r>
-        <w:rPr>
-          <w:rFonts w:ascii="Times New Roman" w:eastAsia="Times New Roman" w:hAnsi="Times New Roman" w:cs="Times New Roman"/>
-          <w:sz w:val="24"/>
-          <w:szCs w:val="24"/>
-        </w:rPr>
-        <w:t>and</w:t>
-      </w:r>
-      <w:proofErr w:type="spellEnd"/>
-      <w:r>
-        <w:rPr>
-          <w:rFonts w:ascii="Times New Roman" w:eastAsia="Times New Roman" w:hAnsi="Times New Roman" w:cs="Times New Roman"/>
-          <w:sz w:val="24"/>
-          <w:szCs w:val="24"/>
-        </w:rPr>
-        <w:t xml:space="preserve"> </w:t>
-      </w:r>
-      <w:proofErr w:type="spellStart"/>
-      <w:r>
-        <w:rPr>
-          <w:rFonts w:ascii="Times New Roman" w:eastAsia="Times New Roman" w:hAnsi="Times New Roman" w:cs="Times New Roman"/>
-          <w:sz w:val="24"/>
-          <w:szCs w:val="24"/>
-        </w:rPr>
-        <w:t>estimate</w:t>
-      </w:r>
-      <w:proofErr w:type="spellEnd"/>
-      <w:r>
-        <w:rPr>
-          <w:rFonts w:ascii="Times New Roman" w:eastAsia="Times New Roman" w:hAnsi="Times New Roman" w:cs="Times New Roman"/>
-          <w:sz w:val="24"/>
-          <w:szCs w:val="24"/>
-        </w:rPr>
-        <w:t xml:space="preserve"> </w:t>
-      </w:r>
-      <w:proofErr w:type="spellStart"/>
-      <w:r>
-        <w:rPr>
-          <w:rFonts w:ascii="Times New Roman" w:eastAsia="Times New Roman" w:hAnsi="Times New Roman" w:cs="Times New Roman"/>
-          <w:sz w:val="24"/>
-          <w:szCs w:val="24"/>
-        </w:rPr>
-        <w:t>tasks</w:t>
-      </w:r>
-      <w:proofErr w:type="spellEnd"/>
-      <w:r>
-        <w:rPr>
-          <w:rFonts w:ascii="Times New Roman" w:eastAsia="Times New Roman" w:hAnsi="Times New Roman" w:cs="Times New Roman"/>
-          <w:sz w:val="24"/>
-          <w:szCs w:val="24"/>
-        </w:rPr>
-        <w:t xml:space="preserve"> 3-7) </w:t>
+        <w:t xml:space="preserve">Завдання №2 - Requirements management (understand tasks) and design activities (draw flow diagrams and estimate tasks 3-7) </w:t>
       </w:r>
     </w:p>
     <w:p>
@@ -2541,36 +2175,8 @@
           <w:sz w:val="24"/>
           <w:szCs w:val="24"/>
         </w:rPr>
-        <w:t xml:space="preserve">Створення діаграм для програм в </w:t>
-      </w:r>
-      <w:proofErr w:type="spellStart"/>
-      <w:r>
-        <w:rPr>
-          <w:rFonts w:ascii="Times New Roman" w:eastAsia="Times New Roman" w:hAnsi="Times New Roman" w:cs="Times New Roman"/>
-          <w:sz w:val="24"/>
-          <w:szCs w:val="24"/>
-        </w:rPr>
-        <w:t>draw</w:t>
-      </w:r>
-      <w:proofErr w:type="spellEnd"/>
-      <w:r>
-        <w:rPr>
-          <w:rFonts w:ascii="Times New Roman" w:eastAsia="Times New Roman" w:hAnsi="Times New Roman" w:cs="Times New Roman"/>
-          <w:sz w:val="24"/>
-          <w:szCs w:val="24"/>
-        </w:rPr>
-        <w:t xml:space="preserve"> </w:t>
-      </w:r>
-      <w:proofErr w:type="spellStart"/>
-      <w:r>
-        <w:rPr>
-          <w:rFonts w:ascii="Times New Roman" w:eastAsia="Times New Roman" w:hAnsi="Times New Roman" w:cs="Times New Roman"/>
-          <w:sz w:val="24"/>
-          <w:szCs w:val="24"/>
-        </w:rPr>
-        <w:t>io</w:t>
-      </w:r>
-      <w:proofErr w:type="spellEnd"/>
+        <w:t>Створення діаграм для програм в draw io</w:t>
+      </w:r>
     </w:p>
     <w:p>
       <w:pPr>
@@ -2587,61 +2193,7 @@
           <w:sz w:val="24"/>
           <w:szCs w:val="24"/>
         </w:rPr>
-        <w:t xml:space="preserve">Завдання №3 - </w:t>
-      </w:r>
-      <w:proofErr w:type="spellStart"/>
-      <w:r>
-        <w:rPr>
-          <w:rFonts w:ascii="Times New Roman" w:eastAsia="Times New Roman" w:hAnsi="Times New Roman" w:cs="Times New Roman"/>
-          <w:sz w:val="24"/>
-          <w:szCs w:val="24"/>
-        </w:rPr>
-        <w:t>Lab</w:t>
-      </w:r>
-      <w:proofErr w:type="spellEnd"/>
-      <w:r>
-        <w:rPr>
-          <w:rFonts w:ascii="Times New Roman" w:eastAsia="Times New Roman" w:hAnsi="Times New Roman" w:cs="Times New Roman"/>
-          <w:sz w:val="24"/>
-          <w:szCs w:val="24"/>
-        </w:rPr>
-        <w:t xml:space="preserve"># </w:t>
-      </w:r>
-      <w:proofErr w:type="spellStart"/>
-      <w:r>
-        <w:rPr>
-          <w:rFonts w:ascii="Times New Roman" w:eastAsia="Times New Roman" w:hAnsi="Times New Roman" w:cs="Times New Roman"/>
-          <w:sz w:val="24"/>
-          <w:szCs w:val="24"/>
-        </w:rPr>
-        <w:t>programming</w:t>
-      </w:r>
-      <w:proofErr w:type="spellEnd"/>
-      <w:r>
-        <w:rPr>
-          <w:rFonts w:ascii="Times New Roman" w:eastAsia="Times New Roman" w:hAnsi="Times New Roman" w:cs="Times New Roman"/>
-          <w:sz w:val="24"/>
-          <w:szCs w:val="24"/>
-        </w:rPr>
-        <w:t xml:space="preserve">: VNS </w:t>
-      </w:r>
-      <w:proofErr w:type="spellStart"/>
-      <w:r>
-        <w:rPr>
-          <w:rFonts w:ascii="Times New Roman" w:eastAsia="Times New Roman" w:hAnsi="Times New Roman" w:cs="Times New Roman"/>
-          <w:sz w:val="24"/>
-          <w:szCs w:val="24"/>
-        </w:rPr>
-        <w:t>Lab</w:t>
-      </w:r>
-      <w:proofErr w:type="spellEnd"/>
-      <w:r>
-        <w:rPr>
-          <w:rFonts w:ascii="Times New Roman" w:eastAsia="Times New Roman" w:hAnsi="Times New Roman" w:cs="Times New Roman"/>
-          <w:sz w:val="24"/>
-          <w:szCs w:val="24"/>
-        </w:rPr>
-        <w:t xml:space="preserve"> </w:t>
+        <w:t xml:space="preserve">Завдання №3 - Lab# programming: VNS Lab </w:t>
       </w:r>
       <w:r>
         <w:rPr>
@@ -2771,19 +2323,8 @@
           <w:sz w:val="24"/>
           <w:szCs w:val="24"/>
         </w:rPr>
-        <w:t xml:space="preserve">додавання </w:t>
-      </w:r>
-      <w:proofErr w:type="spellStart"/>
-      <w:r>
-        <w:rPr>
-          <w:rFonts w:ascii="Times New Roman" w:eastAsia="Times New Roman" w:hAnsi="Times New Roman" w:cs="Times New Roman"/>
-          <w:color w:val="000000"/>
-          <w:sz w:val="24"/>
-          <w:szCs w:val="24"/>
-        </w:rPr>
-        <w:t>вип</w:t>
-      </w:r>
-      <w:proofErr w:type="spellEnd"/>
+        <w:t>додавання вип</w:t>
+      </w:r>
       <w:r>
         <w:rPr>
           <w:rFonts w:ascii="Times New Roman" w:eastAsia="Times New Roman" w:hAnsi="Times New Roman" w:cs="Times New Roman"/>
@@ -2794,45 +2335,14 @@
         </w:rPr>
         <w:t>а</w:t>
       </w:r>
-      <w:proofErr w:type="spellStart"/>
-      <w:r>
-        <w:rPr>
-          <w:rFonts w:ascii="Times New Roman" w:eastAsia="Times New Roman" w:hAnsi="Times New Roman" w:cs="Times New Roman"/>
-          <w:color w:val="000000"/>
-          <w:sz w:val="24"/>
-          <w:szCs w:val="24"/>
-        </w:rPr>
-        <w:t>дкового</w:t>
-      </w:r>
-      <w:proofErr w:type="spellEnd"/>
-      <w:r>
-        <w:rPr>
-          <w:rFonts w:ascii="Times New Roman" w:eastAsia="Times New Roman" w:hAnsi="Times New Roman" w:cs="Times New Roman"/>
-          <w:color w:val="000000"/>
-          <w:sz w:val="24"/>
-          <w:szCs w:val="24"/>
-        </w:rPr>
-        <w:t xml:space="preserve"> числа використовується функція </w:t>
-      </w:r>
-      <w:proofErr w:type="spellStart"/>
-      <w:r>
-        <w:rPr>
-          <w:rFonts w:ascii="Times New Roman" w:eastAsia="Times New Roman" w:hAnsi="Times New Roman" w:cs="Times New Roman"/>
-          <w:color w:val="000000"/>
-          <w:sz w:val="24"/>
-          <w:szCs w:val="24"/>
-        </w:rPr>
-        <w:t>rand</w:t>
-      </w:r>
-      <w:proofErr w:type="spellEnd"/>
-      <w:r>
-        <w:rPr>
-          <w:rFonts w:ascii="Times New Roman" w:eastAsia="Times New Roman" w:hAnsi="Times New Roman" w:cs="Times New Roman"/>
-          <w:color w:val="000000"/>
-          <w:sz w:val="24"/>
-          <w:szCs w:val="24"/>
-        </w:rPr>
-        <w:t>(). Для створення масиву з заданим користувачем розміром необхідно використати вказівник *.</w:t>
+      <w:r>
+        <w:rPr>
+          <w:rFonts w:ascii="Times New Roman" w:eastAsia="Times New Roman" w:hAnsi="Times New Roman" w:cs="Times New Roman"/>
+          <w:color w:val="000000"/>
+          <w:sz w:val="24"/>
+          <w:szCs w:val="24"/>
+        </w:rPr>
+        <w:t>дкового числа використовується функція rand(). Для створення масиву з заданим користувачем розміром необхідно використати вказівник *.</w:t>
       </w:r>
     </w:p>
     <w:p>
@@ -2850,54 +2360,8 @@
           <w:sz w:val="24"/>
           <w:szCs w:val="24"/>
         </w:rPr>
-        <w:t xml:space="preserve">Завдання №4 - </w:t>
-      </w:r>
-      <w:proofErr w:type="spellStart"/>
-      <w:r>
-        <w:rPr>
-          <w:rFonts w:ascii="Times New Roman" w:eastAsia="Times New Roman" w:hAnsi="Times New Roman" w:cs="Times New Roman"/>
-          <w:sz w:val="24"/>
-          <w:szCs w:val="24"/>
-        </w:rPr>
-        <w:t>Lab</w:t>
-      </w:r>
-      <w:proofErr w:type="spellEnd"/>
-      <w:r>
-        <w:rPr>
-          <w:rFonts w:ascii="Times New Roman" w:eastAsia="Times New Roman" w:hAnsi="Times New Roman" w:cs="Times New Roman"/>
-          <w:sz w:val="24"/>
-          <w:szCs w:val="24"/>
-        </w:rPr>
-        <w:t xml:space="preserve"># </w:t>
-      </w:r>
-      <w:proofErr w:type="spellStart"/>
-      <w:r>
-        <w:rPr>
-          <w:rFonts w:ascii="Times New Roman" w:eastAsia="Times New Roman" w:hAnsi="Times New Roman" w:cs="Times New Roman"/>
-          <w:sz w:val="24"/>
-          <w:szCs w:val="24"/>
-        </w:rPr>
-        <w:t>programming</w:t>
-      </w:r>
-      <w:proofErr w:type="spellEnd"/>
-      <w:r>
-        <w:rPr>
-          <w:rFonts w:ascii="Times New Roman" w:eastAsia="Times New Roman" w:hAnsi="Times New Roman" w:cs="Times New Roman"/>
-          <w:sz w:val="24"/>
-          <w:szCs w:val="24"/>
-        </w:rPr>
-        <w:t xml:space="preserve">: VNS </w:t>
-      </w:r>
-      <w:proofErr w:type="spellStart"/>
-      <w:r>
-        <w:rPr>
-          <w:rFonts w:ascii="Times New Roman" w:eastAsia="Times New Roman" w:hAnsi="Times New Roman" w:cs="Times New Roman"/>
-          <w:sz w:val="24"/>
-          <w:szCs w:val="24"/>
-        </w:rPr>
-        <w:t>Lab</w:t>
-      </w:r>
-      <w:proofErr w:type="spellEnd"/>
+        <w:t>Завдання №4 - Lab# programming: VNS Lab</w:t>
+      </w:r>
       <w:r>
         <w:rPr>
           <w:rFonts w:ascii="Times New Roman" w:eastAsia="Times New Roman" w:hAnsi="Times New Roman" w:cs="Times New Roman"/>
@@ -2994,25 +2458,7 @@
           <w:sz w:val="24"/>
           <w:szCs w:val="24"/>
         </w:rPr>
-        <w:t xml:space="preserve"> Визначити чи є матриця </w:t>
-      </w:r>
-      <w:proofErr w:type="spellStart"/>
-      <w:r>
-        <w:rPr>
-          <w:rFonts w:ascii="Times New Roman" w:eastAsia="Times New Roman" w:hAnsi="Times New Roman" w:cs="Times New Roman"/>
-          <w:sz w:val="24"/>
-          <w:szCs w:val="24"/>
-        </w:rPr>
-        <w:t>ортонормованою</w:t>
-      </w:r>
-      <w:proofErr w:type="spellEnd"/>
-      <w:r>
-        <w:rPr>
-          <w:rFonts w:ascii="Times New Roman" w:eastAsia="Times New Roman" w:hAnsi="Times New Roman" w:cs="Times New Roman"/>
-          <w:sz w:val="24"/>
-          <w:szCs w:val="24"/>
-        </w:rPr>
-        <w:t>, тобто такою, що скалярний добуток кожної пари різних рядків дорівнює 0, а скалярний добуток рядка самого на себе дорівнює 1.</w:t>
+        <w:t xml:space="preserve"> Визначити чи є матриця ортонормованою, тобто такою, що скалярний добуток кожної пари різних рядків дорівнює 0, а скалярний добуток рядка самого на себе дорівнює 1.</w:t>
       </w:r>
     </w:p>
     <w:p>
@@ -3113,79 +2559,15 @@
           <w:sz w:val="24"/>
           <w:szCs w:val="24"/>
         </w:rPr>
-        <w:t xml:space="preserve"> - </w:t>
-      </w:r>
-      <w:proofErr w:type="spellStart"/>
-      <w:r>
-        <w:rPr>
-          <w:rFonts w:ascii="Times New Roman" w:eastAsia="Times New Roman" w:hAnsi="Times New Roman" w:cs="Times New Roman"/>
-          <w:sz w:val="24"/>
-          <w:szCs w:val="24"/>
-        </w:rPr>
-        <w:t>Lab</w:t>
-      </w:r>
-      <w:proofErr w:type="spellEnd"/>
-      <w:r>
-        <w:rPr>
-          <w:rFonts w:ascii="Times New Roman" w:eastAsia="Times New Roman" w:hAnsi="Times New Roman" w:cs="Times New Roman"/>
-          <w:sz w:val="24"/>
-          <w:szCs w:val="24"/>
-        </w:rPr>
-        <w:t xml:space="preserve"># </w:t>
-      </w:r>
-      <w:proofErr w:type="spellStart"/>
-      <w:r>
-        <w:rPr>
-          <w:rFonts w:ascii="Times New Roman" w:eastAsia="Times New Roman" w:hAnsi="Times New Roman" w:cs="Times New Roman"/>
-          <w:sz w:val="24"/>
-          <w:szCs w:val="24"/>
-        </w:rPr>
-        <w:t>programming</w:t>
-      </w:r>
-      <w:proofErr w:type="spellEnd"/>
-      <w:r>
-        <w:rPr>
-          <w:rFonts w:ascii="Times New Roman" w:eastAsia="Times New Roman" w:hAnsi="Times New Roman" w:cs="Times New Roman"/>
-          <w:sz w:val="24"/>
-          <w:szCs w:val="24"/>
-        </w:rPr>
-        <w:t xml:space="preserve">: </w:t>
-      </w:r>
-      <w:proofErr w:type="spellStart"/>
-      <w:r>
-        <w:rPr>
-          <w:rFonts w:ascii="Times New Roman" w:eastAsia="Times New Roman" w:hAnsi="Times New Roman" w:cs="Times New Roman"/>
-          <w:sz w:val="24"/>
-          <w:szCs w:val="24"/>
-        </w:rPr>
-        <w:t>Algotester</w:t>
-      </w:r>
-      <w:proofErr w:type="spellEnd"/>
-      <w:r>
-        <w:rPr>
-          <w:rFonts w:ascii="Times New Roman" w:eastAsia="Times New Roman" w:hAnsi="Times New Roman" w:cs="Times New Roman"/>
-          <w:sz w:val="24"/>
-          <w:szCs w:val="24"/>
-        </w:rPr>
-        <w:t xml:space="preserve"> </w:t>
-      </w:r>
-      <w:proofErr w:type="spellStart"/>
-      <w:r>
-        <w:rPr>
-          <w:rFonts w:ascii="Times New Roman" w:eastAsia="Times New Roman" w:hAnsi="Times New Roman" w:cs="Times New Roman"/>
-          <w:sz w:val="24"/>
-          <w:szCs w:val="24"/>
-        </w:rPr>
-        <w:t>Lab</w:t>
-      </w:r>
-      <w:proofErr w:type="spellEnd"/>
-      <w:r>
-        <w:rPr>
-          <w:rFonts w:ascii="Times New Roman" w:eastAsia="Times New Roman" w:hAnsi="Times New Roman" w:cs="Times New Roman"/>
-          <w:sz w:val="24"/>
-          <w:szCs w:val="24"/>
-        </w:rPr>
-        <w:t xml:space="preserve"> 2</w:t>
+        <w:t xml:space="preserve"> - Lab# programming: </w:t>
+      </w:r>
+      <w:r>
+        <w:rPr>
+          <w:rFonts w:ascii="Times New Roman" w:eastAsia="Times New Roman" w:hAnsi="Times New Roman" w:cs="Times New Roman"/>
+          <w:sz w:val="24"/>
+          <w:szCs w:val="24"/>
+        </w:rPr>
+        <w:t>Algotester Lab 2</w:t>
       </w:r>
     </w:p>
     <w:p>
@@ -3484,7 +2866,6 @@
         </w:rPr>
         <w:t>м по</w:t>
       </w:r>
-      <w:proofErr w:type="spellStart"/>
       <w:r>
         <w:rPr>
           <w:rFonts w:ascii="Times New Roman" w:hAnsi="Times New Roman" w:cs="Times New Roman"/>
@@ -3500,16 +2881,7 @@
           <w:sz w:val="24"/>
           <w:szCs w:val="24"/>
         </w:rPr>
-        <w:t>ібно</w:t>
-      </w:r>
-      <w:proofErr w:type="spellEnd"/>
-      <w:r>
-        <w:rPr>
-          <w:rFonts w:ascii="Times New Roman" w:hAnsi="Times New Roman" w:cs="Times New Roman"/>
-          <w:sz w:val="24"/>
-          <w:szCs w:val="24"/>
-        </w:rPr>
-        <w:t xml:space="preserve"> використати вказівник *.</w:t>
+        <w:t>ібно використати вказівник *.</w:t>
       </w:r>
     </w:p>
     <w:p>
@@ -3527,79 +2899,7 @@
           <w:sz w:val="24"/>
           <w:szCs w:val="24"/>
         </w:rPr>
-        <w:t xml:space="preserve">Завдання №6 - </w:t>
-      </w:r>
-      <w:proofErr w:type="spellStart"/>
-      <w:r>
-        <w:rPr>
-          <w:rFonts w:ascii="Times New Roman" w:eastAsia="Times New Roman" w:hAnsi="Times New Roman" w:cs="Times New Roman"/>
-          <w:sz w:val="24"/>
-          <w:szCs w:val="24"/>
-        </w:rPr>
-        <w:t>Practice</w:t>
-      </w:r>
-      <w:proofErr w:type="spellEnd"/>
-      <w:r>
-        <w:rPr>
-          <w:rFonts w:ascii="Times New Roman" w:eastAsia="Times New Roman" w:hAnsi="Times New Roman" w:cs="Times New Roman"/>
-          <w:sz w:val="24"/>
-          <w:szCs w:val="24"/>
-        </w:rPr>
-        <w:t xml:space="preserve"># </w:t>
-      </w:r>
-      <w:proofErr w:type="spellStart"/>
-      <w:r>
-        <w:rPr>
-          <w:rFonts w:ascii="Times New Roman" w:eastAsia="Times New Roman" w:hAnsi="Times New Roman" w:cs="Times New Roman"/>
-          <w:sz w:val="24"/>
-          <w:szCs w:val="24"/>
-        </w:rPr>
-        <w:t>programming</w:t>
-      </w:r>
-      <w:proofErr w:type="spellEnd"/>
-      <w:r>
-        <w:rPr>
-          <w:rFonts w:ascii="Times New Roman" w:eastAsia="Times New Roman" w:hAnsi="Times New Roman" w:cs="Times New Roman"/>
-          <w:sz w:val="24"/>
-          <w:szCs w:val="24"/>
-        </w:rPr>
-        <w:t xml:space="preserve">: </w:t>
-      </w:r>
-      <w:proofErr w:type="spellStart"/>
-      <w:r>
-        <w:rPr>
-          <w:rFonts w:ascii="Times New Roman" w:eastAsia="Times New Roman" w:hAnsi="Times New Roman" w:cs="Times New Roman"/>
-          <w:sz w:val="24"/>
-          <w:szCs w:val="24"/>
-        </w:rPr>
-        <w:t>Algotester</w:t>
-      </w:r>
-      <w:proofErr w:type="spellEnd"/>
-      <w:r>
-        <w:rPr>
-          <w:rFonts w:ascii="Times New Roman" w:eastAsia="Times New Roman" w:hAnsi="Times New Roman" w:cs="Times New Roman"/>
-          <w:sz w:val="24"/>
-          <w:szCs w:val="24"/>
-        </w:rPr>
-        <w:t xml:space="preserve"> </w:t>
-      </w:r>
-      <w:proofErr w:type="spellStart"/>
-      <w:r>
-        <w:rPr>
-          <w:rFonts w:ascii="Times New Roman" w:eastAsia="Times New Roman" w:hAnsi="Times New Roman" w:cs="Times New Roman"/>
-          <w:sz w:val="24"/>
-          <w:szCs w:val="24"/>
-        </w:rPr>
-        <w:t>Lab</w:t>
-      </w:r>
-      <w:proofErr w:type="spellEnd"/>
-      <w:r>
-        <w:rPr>
-          <w:rFonts w:ascii="Times New Roman" w:eastAsia="Times New Roman" w:hAnsi="Times New Roman" w:cs="Times New Roman"/>
-          <w:sz w:val="24"/>
-          <w:szCs w:val="24"/>
-        </w:rPr>
-        <w:t xml:space="preserve"> 3 </w:t>
+        <w:t xml:space="preserve">Завдання №6 - Practice# programming: Algotester Lab 3 </w:t>
       </w:r>
     </w:p>
     <w:p>
@@ -3739,29 +3039,7 @@
           <w:szCs w:val="24"/>
           <w:shd w:val="clear" w:color="auto" w:fill="FFFFFF"/>
         </w:rPr>
-        <w:t xml:space="preserve">Для виміру довжини стрічки використати функцію </w:t>
-      </w:r>
-      <w:proofErr w:type="spellStart"/>
-      <w:r>
-        <w:rPr>
-          <w:rStyle w:val="mjx-char"/>
-          <w:rFonts w:ascii="Times New Roman" w:hAnsi="Times New Roman" w:cs="Times New Roman"/>
-          <w:sz w:val="24"/>
-          <w:szCs w:val="24"/>
-          <w:shd w:val="clear" w:color="auto" w:fill="FFFFFF"/>
-        </w:rPr>
-        <w:t>length</w:t>
-      </w:r>
-      <w:proofErr w:type="spellEnd"/>
-      <w:r>
-        <w:rPr>
-          <w:rStyle w:val="mjx-char"/>
-          <w:rFonts w:ascii="Times New Roman" w:hAnsi="Times New Roman" w:cs="Times New Roman"/>
-          <w:sz w:val="24"/>
-          <w:szCs w:val="24"/>
-          <w:shd w:val="clear" w:color="auto" w:fill="FFFFFF"/>
-        </w:rPr>
-        <w:t>().</w:t>
+        <w:t>Для виміру довжини стрічки використати функцію length().</w:t>
       </w:r>
     </w:p>
     <w:p>
@@ -3812,97 +3090,7 @@
           <w:sz w:val="24"/>
           <w:szCs w:val="24"/>
         </w:rPr>
-        <w:t xml:space="preserve"> - </w:t>
-      </w:r>
-      <w:proofErr w:type="spellStart"/>
-      <w:r>
-        <w:rPr>
-          <w:rFonts w:ascii="Times New Roman" w:eastAsia="Times New Roman" w:hAnsi="Times New Roman" w:cs="Times New Roman"/>
-          <w:sz w:val="24"/>
-          <w:szCs w:val="24"/>
-        </w:rPr>
-        <w:t>Practice</w:t>
-      </w:r>
-      <w:proofErr w:type="spellEnd"/>
-      <w:r>
-        <w:rPr>
-          <w:rFonts w:ascii="Times New Roman" w:eastAsia="Times New Roman" w:hAnsi="Times New Roman" w:cs="Times New Roman"/>
-          <w:sz w:val="24"/>
-          <w:szCs w:val="24"/>
-        </w:rPr>
-        <w:t xml:space="preserve"># </w:t>
-      </w:r>
-      <w:proofErr w:type="spellStart"/>
-      <w:r>
-        <w:rPr>
-          <w:rFonts w:ascii="Times New Roman" w:eastAsia="Times New Roman" w:hAnsi="Times New Roman" w:cs="Times New Roman"/>
-          <w:sz w:val="24"/>
-          <w:szCs w:val="24"/>
-        </w:rPr>
-        <w:t>programming</w:t>
-      </w:r>
-      <w:proofErr w:type="spellEnd"/>
-      <w:r>
-        <w:rPr>
-          <w:rFonts w:ascii="Times New Roman" w:eastAsia="Times New Roman" w:hAnsi="Times New Roman" w:cs="Times New Roman"/>
-          <w:sz w:val="24"/>
-          <w:szCs w:val="24"/>
-        </w:rPr>
-        <w:t xml:space="preserve">: </w:t>
-      </w:r>
-      <w:proofErr w:type="spellStart"/>
-      <w:r>
-        <w:rPr>
-          <w:rFonts w:ascii="Times New Roman" w:eastAsia="Times New Roman" w:hAnsi="Times New Roman" w:cs="Times New Roman"/>
-          <w:sz w:val="24"/>
-          <w:szCs w:val="24"/>
-        </w:rPr>
-        <w:t>Class</w:t>
-      </w:r>
-      <w:proofErr w:type="spellEnd"/>
-      <w:r>
-        <w:rPr>
-          <w:rFonts w:ascii="Times New Roman" w:eastAsia="Times New Roman" w:hAnsi="Times New Roman" w:cs="Times New Roman"/>
-          <w:sz w:val="24"/>
-          <w:szCs w:val="24"/>
-        </w:rPr>
-        <w:t xml:space="preserve"> </w:t>
-      </w:r>
-      <w:proofErr w:type="spellStart"/>
-      <w:r>
-        <w:rPr>
-          <w:rFonts w:ascii="Times New Roman" w:eastAsia="Times New Roman" w:hAnsi="Times New Roman" w:cs="Times New Roman"/>
-          <w:sz w:val="24"/>
-          <w:szCs w:val="24"/>
-        </w:rPr>
-        <w:t>Practice</w:t>
-      </w:r>
-      <w:proofErr w:type="spellEnd"/>
-      <w:r>
-        <w:rPr>
-          <w:rFonts w:ascii="Times New Roman" w:eastAsia="Times New Roman" w:hAnsi="Times New Roman" w:cs="Times New Roman"/>
-          <w:sz w:val="24"/>
-          <w:szCs w:val="24"/>
-        </w:rPr>
-        <w:t xml:space="preserve"> </w:t>
-      </w:r>
-      <w:proofErr w:type="spellStart"/>
-      <w:r>
-        <w:rPr>
-          <w:rFonts w:ascii="Times New Roman" w:eastAsia="Times New Roman" w:hAnsi="Times New Roman" w:cs="Times New Roman"/>
-          <w:sz w:val="24"/>
-          <w:szCs w:val="24"/>
-        </w:rPr>
-        <w:t>Task</w:t>
-      </w:r>
-      <w:proofErr w:type="spellEnd"/>
-      <w:r>
-        <w:rPr>
-          <w:rFonts w:ascii="Times New Roman" w:eastAsia="Times New Roman" w:hAnsi="Times New Roman" w:cs="Times New Roman"/>
-          <w:sz w:val="24"/>
-          <w:szCs w:val="24"/>
-        </w:rPr>
-        <w:t xml:space="preserve"> </w:t>
+        <w:t xml:space="preserve"> - Practice# programming: Class Practice Task </w:t>
       </w:r>
     </w:p>
     <w:p>
@@ -4006,67 +3194,7 @@
           <w:sz w:val="24"/>
           <w:szCs w:val="24"/>
         </w:rPr>
-        <w:t xml:space="preserve">начення число і перетворює його в текст, а друга функція </w:t>
-      </w:r>
-      <w:proofErr w:type="spellStart"/>
-      <w:r>
-        <w:rPr>
-          <w:rFonts w:ascii="Times New Roman" w:eastAsia="Times New Roman" w:hAnsi="Times New Roman" w:cs="Times New Roman"/>
-          <w:color w:val="000000"/>
-          <w:sz w:val="24"/>
-          <w:szCs w:val="24"/>
-        </w:rPr>
-        <w:t>рекурсивно</w:t>
-      </w:r>
-      <w:proofErr w:type="spellEnd"/>
-      <w:r>
-        <w:rPr>
-          <w:rFonts w:ascii="Times New Roman" w:eastAsia="Times New Roman" w:hAnsi="Times New Roman" w:cs="Times New Roman"/>
-          <w:color w:val="000000"/>
-          <w:sz w:val="24"/>
-          <w:szCs w:val="24"/>
-        </w:rPr>
-        <w:t xml:space="preserve"> робить перевірку на паліндром і повертає </w:t>
-      </w:r>
-      <w:proofErr w:type="spellStart"/>
-      <w:r>
-        <w:rPr>
-          <w:rFonts w:ascii="Times New Roman" w:eastAsia="Times New Roman" w:hAnsi="Times New Roman" w:cs="Times New Roman"/>
-          <w:color w:val="000000"/>
-          <w:sz w:val="24"/>
-          <w:szCs w:val="24"/>
-        </w:rPr>
-        <w:t>true</w:t>
-      </w:r>
-      <w:proofErr w:type="spellEnd"/>
-      <w:r>
-        <w:rPr>
-          <w:rFonts w:ascii="Times New Roman" w:eastAsia="Times New Roman" w:hAnsi="Times New Roman" w:cs="Times New Roman"/>
-          <w:color w:val="000000"/>
-          <w:sz w:val="24"/>
-          <w:szCs w:val="24"/>
-        </w:rPr>
-        <w:t xml:space="preserve"> чи </w:t>
-      </w:r>
-      <w:proofErr w:type="spellStart"/>
-      <w:r>
-        <w:rPr>
-          <w:rFonts w:ascii="Times New Roman" w:eastAsia="Times New Roman" w:hAnsi="Times New Roman" w:cs="Times New Roman"/>
-          <w:color w:val="000000"/>
-          <w:sz w:val="24"/>
-          <w:szCs w:val="24"/>
-        </w:rPr>
-        <w:t>false</w:t>
-      </w:r>
-      <w:proofErr w:type="spellEnd"/>
-      <w:r>
-        <w:rPr>
-          <w:rFonts w:ascii="Times New Roman" w:eastAsia="Times New Roman" w:hAnsi="Times New Roman" w:cs="Times New Roman"/>
-          <w:color w:val="000000"/>
-          <w:sz w:val="24"/>
-          <w:szCs w:val="24"/>
-        </w:rPr>
-        <w:t>.</w:t>
+        <w:t>начення число і перетворює його в текст, а друга функція рекурсивно робить перевірку на паліндром і повертає true чи false.</w:t>
       </w:r>
     </w:p>
     <w:p>
@@ -4119,97 +3247,7 @@
           <w:sz w:val="24"/>
           <w:szCs w:val="24"/>
         </w:rPr>
-        <w:t xml:space="preserve"> - </w:t>
-      </w:r>
-      <w:proofErr w:type="spellStart"/>
-      <w:r>
-        <w:rPr>
-          <w:rFonts w:ascii="Times New Roman" w:eastAsia="Times New Roman" w:hAnsi="Times New Roman" w:cs="Times New Roman"/>
-          <w:sz w:val="24"/>
-          <w:szCs w:val="24"/>
-        </w:rPr>
-        <w:t>Practice</w:t>
-      </w:r>
-      <w:proofErr w:type="spellEnd"/>
-      <w:r>
-        <w:rPr>
-          <w:rFonts w:ascii="Times New Roman" w:eastAsia="Times New Roman" w:hAnsi="Times New Roman" w:cs="Times New Roman"/>
-          <w:sz w:val="24"/>
-          <w:szCs w:val="24"/>
-        </w:rPr>
-        <w:t xml:space="preserve"># </w:t>
-      </w:r>
-      <w:proofErr w:type="spellStart"/>
-      <w:r>
-        <w:rPr>
-          <w:rFonts w:ascii="Times New Roman" w:eastAsia="Times New Roman" w:hAnsi="Times New Roman" w:cs="Times New Roman"/>
-          <w:sz w:val="24"/>
-          <w:szCs w:val="24"/>
-        </w:rPr>
-        <w:t>programming</w:t>
-      </w:r>
-      <w:proofErr w:type="spellEnd"/>
-      <w:r>
-        <w:rPr>
-          <w:rFonts w:ascii="Times New Roman" w:eastAsia="Times New Roman" w:hAnsi="Times New Roman" w:cs="Times New Roman"/>
-          <w:sz w:val="24"/>
-          <w:szCs w:val="24"/>
-        </w:rPr>
-        <w:t xml:space="preserve">: </w:t>
-      </w:r>
-      <w:proofErr w:type="spellStart"/>
-      <w:r>
-        <w:rPr>
-          <w:rFonts w:ascii="Times New Roman" w:eastAsia="Times New Roman" w:hAnsi="Times New Roman" w:cs="Times New Roman"/>
-          <w:sz w:val="24"/>
-          <w:szCs w:val="24"/>
-        </w:rPr>
-        <w:t>Self</w:t>
-      </w:r>
-      <w:proofErr w:type="spellEnd"/>
-      <w:r>
-        <w:rPr>
-          <w:rFonts w:ascii="Times New Roman" w:eastAsia="Times New Roman" w:hAnsi="Times New Roman" w:cs="Times New Roman"/>
-          <w:sz w:val="24"/>
-          <w:szCs w:val="24"/>
-        </w:rPr>
-        <w:t xml:space="preserve"> </w:t>
-      </w:r>
-      <w:proofErr w:type="spellStart"/>
-      <w:r>
-        <w:rPr>
-          <w:rFonts w:ascii="Times New Roman" w:eastAsia="Times New Roman" w:hAnsi="Times New Roman" w:cs="Times New Roman"/>
-          <w:sz w:val="24"/>
-          <w:szCs w:val="24"/>
-        </w:rPr>
-        <w:t>Practice</w:t>
-      </w:r>
-      <w:proofErr w:type="spellEnd"/>
-      <w:r>
-        <w:rPr>
-          <w:rFonts w:ascii="Times New Roman" w:eastAsia="Times New Roman" w:hAnsi="Times New Roman" w:cs="Times New Roman"/>
-          <w:sz w:val="24"/>
-          <w:szCs w:val="24"/>
-        </w:rPr>
-        <w:t xml:space="preserve"> </w:t>
-      </w:r>
-      <w:proofErr w:type="spellStart"/>
-      <w:r>
-        <w:rPr>
-          <w:rFonts w:ascii="Times New Roman" w:eastAsia="Times New Roman" w:hAnsi="Times New Roman" w:cs="Times New Roman"/>
-          <w:sz w:val="24"/>
-          <w:szCs w:val="24"/>
-        </w:rPr>
-        <w:t>Task</w:t>
-      </w:r>
-      <w:proofErr w:type="spellEnd"/>
-      <w:r>
-        <w:rPr>
-          <w:rFonts w:ascii="Times New Roman" w:eastAsia="Times New Roman" w:hAnsi="Times New Roman" w:cs="Times New Roman"/>
-          <w:sz w:val="24"/>
-          <w:szCs w:val="24"/>
-        </w:rPr>
-        <w:t xml:space="preserve"> </w:t>
+        <w:t xml:space="preserve"> - Practice# programming: Self Practice Task </w:t>
       </w:r>
     </w:p>
     <w:p>
@@ -4532,31 +3570,7 @@
           <w:bdr w:val="none" w:sz="0" w:space="0" w:color="auto" w:frame="1"/>
           <w:shd w:val="clear" w:color="auto" w:fill="FFFFFF"/>
         </w:rPr>
-        <w:t xml:space="preserve">≤100. Так як ми не можемо одразу видалити всі однакові букви, бо нам потрібно порахувати їх кількість, тому варто використати додаткове значення для </w:t>
-      </w:r>
-      <w:proofErr w:type="spellStart"/>
-      <w:r>
-        <w:rPr>
-          <w:rStyle w:val="mjx-char"/>
-          <w:rFonts w:ascii="Times New Roman" w:hAnsi="Times New Roman" w:cs="Times New Roman"/>
-          <w:sz w:val="24"/>
-          <w:szCs w:val="24"/>
-          <w:bdr w:val="none" w:sz="0" w:space="0" w:color="auto" w:frame="1"/>
-          <w:shd w:val="clear" w:color="auto" w:fill="FFFFFF"/>
-        </w:rPr>
-        <w:t>провірки</w:t>
-      </w:r>
-      <w:proofErr w:type="spellEnd"/>
-      <w:r>
-        <w:rPr>
-          <w:rStyle w:val="mjx-char"/>
-          <w:rFonts w:ascii="Times New Roman" w:hAnsi="Times New Roman" w:cs="Times New Roman"/>
-          <w:sz w:val="24"/>
-          <w:szCs w:val="24"/>
-          <w:bdr w:val="none" w:sz="0" w:space="0" w:color="auto" w:frame="1"/>
-          <w:shd w:val="clear" w:color="auto" w:fill="FFFFFF"/>
-        </w:rPr>
-        <w:t xml:space="preserve"> повторюваності</w:t>
+        <w:t>≤100. Так як ми не можемо одразу видалити всі однакові букви, бо нам потрібно порахувати їх кількість, тому варто використати додаткове значення для провірки повторюваності</w:t>
       </w:r>
     </w:p>
     <w:p>
@@ -4597,223 +3611,7 @@
           <w:sz w:val="24"/>
           <w:szCs w:val="24"/>
         </w:rPr>
-        <w:t xml:space="preserve"> - </w:t>
-      </w:r>
-      <w:proofErr w:type="spellStart"/>
-      <w:r>
-        <w:rPr>
-          <w:rFonts w:ascii="Times New Roman" w:eastAsia="Times New Roman" w:hAnsi="Times New Roman" w:cs="Times New Roman"/>
-          <w:sz w:val="24"/>
-          <w:szCs w:val="24"/>
-        </w:rPr>
-        <w:t>Result</w:t>
-      </w:r>
-      <w:proofErr w:type="spellEnd"/>
-      <w:r>
-        <w:rPr>
-          <w:rFonts w:ascii="Times New Roman" w:eastAsia="Times New Roman" w:hAnsi="Times New Roman" w:cs="Times New Roman"/>
-          <w:sz w:val="24"/>
-          <w:szCs w:val="24"/>
-        </w:rPr>
-        <w:t xml:space="preserve"> </w:t>
-      </w:r>
-      <w:proofErr w:type="spellStart"/>
-      <w:r>
-        <w:rPr>
-          <w:rFonts w:ascii="Times New Roman" w:eastAsia="Times New Roman" w:hAnsi="Times New Roman" w:cs="Times New Roman"/>
-          <w:sz w:val="24"/>
-          <w:szCs w:val="24"/>
-        </w:rPr>
-        <w:t>Documentation</w:t>
-      </w:r>
-      <w:proofErr w:type="spellEnd"/>
-      <w:r>
-        <w:rPr>
-          <w:rFonts w:ascii="Times New Roman" w:eastAsia="Times New Roman" w:hAnsi="Times New Roman" w:cs="Times New Roman"/>
-          <w:sz w:val="24"/>
-          <w:szCs w:val="24"/>
-        </w:rPr>
-        <w:t xml:space="preserve"> </w:t>
-      </w:r>
-      <w:proofErr w:type="spellStart"/>
-      <w:r>
-        <w:rPr>
-          <w:rFonts w:ascii="Times New Roman" w:eastAsia="Times New Roman" w:hAnsi="Times New Roman" w:cs="Times New Roman"/>
-          <w:sz w:val="24"/>
-          <w:szCs w:val="24"/>
-        </w:rPr>
-        <w:t>Report</w:t>
-      </w:r>
-      <w:proofErr w:type="spellEnd"/>
-      <w:r>
-        <w:rPr>
-          <w:rFonts w:ascii="Times New Roman" w:eastAsia="Times New Roman" w:hAnsi="Times New Roman" w:cs="Times New Roman"/>
-          <w:sz w:val="24"/>
-          <w:szCs w:val="24"/>
-        </w:rPr>
-        <w:t xml:space="preserve"> </w:t>
-      </w:r>
-      <w:proofErr w:type="spellStart"/>
-      <w:r>
-        <w:rPr>
-          <w:rFonts w:ascii="Times New Roman" w:eastAsia="Times New Roman" w:hAnsi="Times New Roman" w:cs="Times New Roman"/>
-          <w:sz w:val="24"/>
-          <w:szCs w:val="24"/>
-        </w:rPr>
-        <w:t>and</w:t>
-      </w:r>
-      <w:proofErr w:type="spellEnd"/>
-      <w:r>
-        <w:rPr>
-          <w:rFonts w:ascii="Times New Roman" w:eastAsia="Times New Roman" w:hAnsi="Times New Roman" w:cs="Times New Roman"/>
-          <w:sz w:val="24"/>
-          <w:szCs w:val="24"/>
-        </w:rPr>
-        <w:t xml:space="preserve"> </w:t>
-      </w:r>
-      <w:proofErr w:type="spellStart"/>
-      <w:r>
-        <w:rPr>
-          <w:rFonts w:ascii="Times New Roman" w:eastAsia="Times New Roman" w:hAnsi="Times New Roman" w:cs="Times New Roman"/>
-          <w:sz w:val="24"/>
-          <w:szCs w:val="24"/>
-        </w:rPr>
-        <w:t>Outcomes</w:t>
-      </w:r>
-      <w:proofErr w:type="spellEnd"/>
-      <w:r>
-        <w:rPr>
-          <w:rFonts w:ascii="Times New Roman" w:eastAsia="Times New Roman" w:hAnsi="Times New Roman" w:cs="Times New Roman"/>
-          <w:sz w:val="24"/>
-          <w:szCs w:val="24"/>
-        </w:rPr>
-        <w:t xml:space="preserve"> </w:t>
-      </w:r>
-      <w:proofErr w:type="spellStart"/>
-      <w:r>
-        <w:rPr>
-          <w:rFonts w:ascii="Times New Roman" w:eastAsia="Times New Roman" w:hAnsi="Times New Roman" w:cs="Times New Roman"/>
-          <w:sz w:val="24"/>
-          <w:szCs w:val="24"/>
-        </w:rPr>
-        <w:t>Placement</w:t>
-      </w:r>
-      <w:proofErr w:type="spellEnd"/>
-      <w:r>
-        <w:rPr>
-          <w:rFonts w:ascii="Times New Roman" w:eastAsia="Times New Roman" w:hAnsi="Times New Roman" w:cs="Times New Roman"/>
-          <w:sz w:val="24"/>
-          <w:szCs w:val="24"/>
-        </w:rPr>
-        <w:t xml:space="preserve"> </w:t>
-      </w:r>
-      <w:proofErr w:type="spellStart"/>
-      <w:r>
-        <w:rPr>
-          <w:rFonts w:ascii="Times New Roman" w:eastAsia="Times New Roman" w:hAnsi="Times New Roman" w:cs="Times New Roman"/>
-          <w:sz w:val="24"/>
-          <w:szCs w:val="24"/>
-        </w:rPr>
-        <w:t>Activities</w:t>
-      </w:r>
-      <w:proofErr w:type="spellEnd"/>
-      <w:r>
-        <w:rPr>
-          <w:rFonts w:ascii="Times New Roman" w:eastAsia="Times New Roman" w:hAnsi="Times New Roman" w:cs="Times New Roman"/>
-          <w:sz w:val="24"/>
-          <w:szCs w:val="24"/>
-        </w:rPr>
-        <w:t xml:space="preserve"> (</w:t>
-      </w:r>
-      <w:proofErr w:type="spellStart"/>
-      <w:r>
-        <w:rPr>
-          <w:rFonts w:ascii="Times New Roman" w:eastAsia="Times New Roman" w:hAnsi="Times New Roman" w:cs="Times New Roman"/>
-          <w:sz w:val="24"/>
-          <w:szCs w:val="24"/>
-        </w:rPr>
-        <w:t>Docs</w:t>
-      </w:r>
-      <w:proofErr w:type="spellEnd"/>
-      <w:r>
-        <w:rPr>
-          <w:rFonts w:ascii="Times New Roman" w:eastAsia="Times New Roman" w:hAnsi="Times New Roman" w:cs="Times New Roman"/>
-          <w:sz w:val="24"/>
-          <w:szCs w:val="24"/>
-        </w:rPr>
-        <w:t xml:space="preserve"> </w:t>
-      </w:r>
-      <w:proofErr w:type="spellStart"/>
-      <w:r>
-        <w:rPr>
-          <w:rFonts w:ascii="Times New Roman" w:eastAsia="Times New Roman" w:hAnsi="Times New Roman" w:cs="Times New Roman"/>
-          <w:sz w:val="24"/>
-          <w:szCs w:val="24"/>
-        </w:rPr>
-        <w:t>and</w:t>
-      </w:r>
-      <w:proofErr w:type="spellEnd"/>
-      <w:r>
-        <w:rPr>
-          <w:rFonts w:ascii="Times New Roman" w:eastAsia="Times New Roman" w:hAnsi="Times New Roman" w:cs="Times New Roman"/>
-          <w:sz w:val="24"/>
-          <w:szCs w:val="24"/>
-        </w:rPr>
-        <w:t xml:space="preserve"> </w:t>
-      </w:r>
-      <w:proofErr w:type="spellStart"/>
-      <w:r>
-        <w:rPr>
-          <w:rFonts w:ascii="Times New Roman" w:eastAsia="Times New Roman" w:hAnsi="Times New Roman" w:cs="Times New Roman"/>
-          <w:sz w:val="24"/>
-          <w:szCs w:val="24"/>
-        </w:rPr>
-        <w:t>Programs</w:t>
-      </w:r>
-      <w:proofErr w:type="spellEnd"/>
-      <w:r>
-        <w:rPr>
-          <w:rFonts w:ascii="Times New Roman" w:eastAsia="Times New Roman" w:hAnsi="Times New Roman" w:cs="Times New Roman"/>
-          <w:sz w:val="24"/>
-          <w:szCs w:val="24"/>
-        </w:rPr>
-        <w:t xml:space="preserve"> </w:t>
-      </w:r>
-      <w:proofErr w:type="spellStart"/>
-      <w:r>
-        <w:rPr>
-          <w:rFonts w:ascii="Times New Roman" w:eastAsia="Times New Roman" w:hAnsi="Times New Roman" w:cs="Times New Roman"/>
-          <w:sz w:val="24"/>
-          <w:szCs w:val="24"/>
-        </w:rPr>
-        <w:t>on</w:t>
-      </w:r>
-      <w:proofErr w:type="spellEnd"/>
-      <w:r>
-        <w:rPr>
-          <w:rFonts w:ascii="Times New Roman" w:eastAsia="Times New Roman" w:hAnsi="Times New Roman" w:cs="Times New Roman"/>
-          <w:sz w:val="24"/>
-          <w:szCs w:val="24"/>
-        </w:rPr>
-        <w:t xml:space="preserve"> </w:t>
-      </w:r>
-      <w:proofErr w:type="spellStart"/>
-      <w:r>
-        <w:rPr>
-          <w:rFonts w:ascii="Times New Roman" w:eastAsia="Times New Roman" w:hAnsi="Times New Roman" w:cs="Times New Roman"/>
-          <w:sz w:val="24"/>
-          <w:szCs w:val="24"/>
-        </w:rPr>
-        <w:t>GitHub</w:t>
-      </w:r>
-      <w:proofErr w:type="spellEnd"/>
-      <w:r>
-        <w:rPr>
-          <w:rFonts w:ascii="Times New Roman" w:eastAsia="Times New Roman" w:hAnsi="Times New Roman" w:cs="Times New Roman"/>
-          <w:sz w:val="24"/>
-          <w:szCs w:val="24"/>
-        </w:rPr>
-        <w:t xml:space="preserve">) </w:t>
+        <w:t xml:space="preserve"> - Result Documentation Report and Outcomes Placement Activities (Docs and Programs on GitHub) </w:t>
       </w:r>
     </w:p>
     <w:p>
@@ -4842,18 +3640,8 @@
           <w:sz w:val="24"/>
           <w:szCs w:val="24"/>
         </w:rPr>
-        <w:t xml:space="preserve">Створення звіту і завантажити його з програмами на </w:t>
-      </w:r>
-      <w:proofErr w:type="spellStart"/>
-      <w:r>
-        <w:rPr>
-          <w:rFonts w:ascii="Times New Roman" w:eastAsia="Times New Roman" w:hAnsi="Times New Roman" w:cs="Times New Roman"/>
-          <w:sz w:val="24"/>
-          <w:szCs w:val="24"/>
-        </w:rPr>
-        <w:t>GitHub</w:t>
-      </w:r>
-      <w:proofErr w:type="spellEnd"/>
+        <w:t>Створення звіту і завантажити його з програмами на GitHub</w:t>
+      </w:r>
     </w:p>
     <w:p>
       <w:pPr>
@@ -4886,72 +3674,8 @@
           <w:sz w:val="24"/>
           <w:szCs w:val="24"/>
         </w:rPr>
-        <w:t xml:space="preserve"> - </w:t>
-      </w:r>
-      <w:proofErr w:type="spellStart"/>
-      <w:r>
-        <w:rPr>
-          <w:rFonts w:ascii="Times New Roman" w:eastAsia="Times New Roman" w:hAnsi="Times New Roman" w:cs="Times New Roman"/>
-          <w:sz w:val="24"/>
-          <w:szCs w:val="24"/>
-        </w:rPr>
-        <w:t>Results</w:t>
-      </w:r>
-      <w:proofErr w:type="spellEnd"/>
-      <w:r>
-        <w:rPr>
-          <w:rFonts w:ascii="Times New Roman" w:eastAsia="Times New Roman" w:hAnsi="Times New Roman" w:cs="Times New Roman"/>
-          <w:sz w:val="24"/>
-          <w:szCs w:val="24"/>
-        </w:rPr>
-        <w:t xml:space="preserve"> </w:t>
-      </w:r>
-      <w:proofErr w:type="spellStart"/>
-      <w:r>
-        <w:rPr>
-          <w:rFonts w:ascii="Times New Roman" w:eastAsia="Times New Roman" w:hAnsi="Times New Roman" w:cs="Times New Roman"/>
-          <w:sz w:val="24"/>
-          <w:szCs w:val="24"/>
-        </w:rPr>
-        <w:t>Evaluation</w:t>
-      </w:r>
-      <w:proofErr w:type="spellEnd"/>
-      <w:r>
-        <w:rPr>
-          <w:rFonts w:ascii="Times New Roman" w:eastAsia="Times New Roman" w:hAnsi="Times New Roman" w:cs="Times New Roman"/>
-          <w:sz w:val="24"/>
-          <w:szCs w:val="24"/>
-        </w:rPr>
-        <w:t xml:space="preserve"> </w:t>
-      </w:r>
-      <w:proofErr w:type="spellStart"/>
-      <w:r>
-        <w:rPr>
-          <w:rFonts w:ascii="Times New Roman" w:eastAsia="Times New Roman" w:hAnsi="Times New Roman" w:cs="Times New Roman"/>
-          <w:sz w:val="24"/>
-          <w:szCs w:val="24"/>
-        </w:rPr>
-        <w:t>and</w:t>
-      </w:r>
-      <w:proofErr w:type="spellEnd"/>
-      <w:r>
-        <w:rPr>
-          <w:rFonts w:ascii="Times New Roman" w:eastAsia="Times New Roman" w:hAnsi="Times New Roman" w:cs="Times New Roman"/>
-          <w:sz w:val="24"/>
-          <w:szCs w:val="24"/>
-        </w:rPr>
-        <w:t xml:space="preserve"> </w:t>
-      </w:r>
-      <w:proofErr w:type="spellStart"/>
-      <w:r>
-        <w:rPr>
-          <w:rFonts w:ascii="Times New Roman" w:eastAsia="Times New Roman" w:hAnsi="Times New Roman" w:cs="Times New Roman"/>
-          <w:sz w:val="24"/>
-          <w:szCs w:val="24"/>
-        </w:rPr>
-        <w:t>Release</w:t>
-      </w:r>
-      <w:proofErr w:type="spellEnd"/>
+        <w:t xml:space="preserve"> - Results Evaluation and Release</w:t>
+      </w:r>
       <w:r>
         <w:rPr>
           <w:rFonts w:ascii="Times New Roman" w:eastAsia="Times New Roman" w:hAnsi="Times New Roman" w:cs="Times New Roman"/>
@@ -5239,6 +3963,9 @@
         <w:spacing w:after="0" w:line="240" w:lineRule="auto"/>
       </w:pPr>
       <w:r>
+        <w:rPr>
+          <w:noProof/>
+        </w:rPr>
         <w:drawing>
           <wp:inline distT="0" distB="0" distL="0" distR="0" wp14:anchorId="6995FC3D" wp14:editId="250599E3">
             <wp:extent cx="2175088" cy="3494868"/>
@@ -5289,6 +4016,9 @@
         <w:spacing w:after="0" w:line="240" w:lineRule="auto"/>
       </w:pPr>
       <w:r>
+        <w:rPr>
+          <w:noProof/>
+        </w:rPr>
         <w:drawing>
           <wp:inline distT="0" distB="0" distL="0" distR="0" wp14:anchorId="3CE17D9A" wp14:editId="2F806F5B">
             <wp:extent cx="2224674" cy="2913681"/>
@@ -5464,27 +4194,7 @@
           <w:sz w:val="24"/>
           <w:szCs w:val="24"/>
         </w:rPr>
-        <w:t xml:space="preserve">Функція </w:t>
-      </w:r>
-      <w:proofErr w:type="spellStart"/>
-      <w:r>
-        <w:rPr>
-          <w:rFonts w:ascii="Times New Roman" w:eastAsia="Times New Roman" w:hAnsi="Times New Roman" w:cs="Times New Roman"/>
-          <w:color w:val="000000"/>
-          <w:sz w:val="24"/>
-          <w:szCs w:val="24"/>
-        </w:rPr>
-        <w:t>rand</w:t>
-      </w:r>
-      <w:proofErr w:type="spellEnd"/>
-      <w:r>
-        <w:rPr>
-          <w:rFonts w:ascii="Times New Roman" w:eastAsia="Times New Roman" w:hAnsi="Times New Roman" w:cs="Times New Roman"/>
-          <w:color w:val="000000"/>
-          <w:sz w:val="24"/>
-          <w:szCs w:val="24"/>
-        </w:rPr>
-        <w:t>() не генерує від</w:t>
+        <w:t>Функція rand() не генерує від</w:t>
       </w:r>
       <w:r>
         <w:rPr>
@@ -5520,27 +4230,7 @@
           <w:sz w:val="24"/>
           <w:szCs w:val="24"/>
         </w:rPr>
-        <w:t xml:space="preserve">ємними, завдяки </w:t>
-      </w:r>
-      <w:proofErr w:type="spellStart"/>
-      <w:r>
-        <w:rPr>
-          <w:rFonts w:ascii="Times New Roman" w:eastAsia="Times New Roman" w:hAnsi="Times New Roman" w:cs="Times New Roman"/>
-          <w:color w:val="000000"/>
-          <w:sz w:val="24"/>
-          <w:szCs w:val="24"/>
-        </w:rPr>
-        <w:t>rand</w:t>
-      </w:r>
-      <w:proofErr w:type="spellEnd"/>
-      <w:r>
-        <w:rPr>
-          <w:rFonts w:ascii="Times New Roman" w:eastAsia="Times New Roman" w:hAnsi="Times New Roman" w:cs="Times New Roman"/>
-          <w:color w:val="000000"/>
-          <w:sz w:val="24"/>
-          <w:szCs w:val="24"/>
-        </w:rPr>
-        <w:t>()%2 це перевірить чи функція є парна чи не парна, що дорівнює 50-ти % шансу.</w:t>
+        <w:t>ємними, завдяки rand()%2 це перевірить чи функція є парна чи не парна, що дорівнює 50-ти % шансу.</w:t>
       </w:r>
     </w:p>
     <w:p>
@@ -5690,6 +4380,9 @@
         </w:rPr>
       </w:pPr>
       <w:r>
+        <w:rPr>
+          <w:noProof/>
+        </w:rPr>
         <w:drawing>
           <wp:inline distT="0" distB="0" distL="0" distR="0" wp14:anchorId="00F30716" wp14:editId="06637917">
             <wp:extent cx="2174932" cy="3804834"/>
@@ -5746,6 +4439,9 @@
         </w:rPr>
       </w:pPr>
       <w:r>
+        <w:rPr>
+          <w:noProof/>
+        </w:rPr>
         <w:drawing>
           <wp:inline distT="0" distB="0" distL="0" distR="0" wp14:anchorId="5A171C50" wp14:editId="43A6181B">
             <wp:extent cx="2379797" cy="3564610"/>
@@ -5841,6 +4537,9 @@
         <w:spacing w:after="0" w:line="240" w:lineRule="auto"/>
       </w:pPr>
       <w:r>
+        <w:rPr>
+          <w:noProof/>
+        </w:rPr>
         <w:drawing>
           <wp:inline distT="0" distB="0" distL="0" distR="0" wp14:anchorId="43826E79" wp14:editId="49BFD9B8">
             <wp:extent cx="2752400" cy="3874576"/>
@@ -6296,41 +4995,13 @@
         </w:rPr>
         <w:t xml:space="preserve"> </w:t>
       </w:r>
-      <w:proofErr w:type="spellStart"/>
-      <w:r>
-        <w:rPr>
-          <w:rFonts w:ascii="Times New Roman" w:eastAsia="Times New Roman" w:hAnsi="Times New Roman" w:cs="Times New Roman"/>
-          <w:sz w:val="24"/>
-          <w:szCs w:val="24"/>
-        </w:rPr>
-        <w:t>Algotester</w:t>
-      </w:r>
-      <w:proofErr w:type="spellEnd"/>
-      <w:r>
-        <w:rPr>
-          <w:rFonts w:ascii="Times New Roman" w:eastAsia="Times New Roman" w:hAnsi="Times New Roman" w:cs="Times New Roman"/>
-          <w:sz w:val="24"/>
-          <w:szCs w:val="24"/>
-        </w:rPr>
-        <w:t xml:space="preserve"> </w:t>
-      </w:r>
-      <w:proofErr w:type="spellStart"/>
-      <w:r>
-        <w:rPr>
-          <w:rFonts w:ascii="Times New Roman" w:eastAsia="Times New Roman" w:hAnsi="Times New Roman" w:cs="Times New Roman"/>
-          <w:sz w:val="24"/>
-          <w:szCs w:val="24"/>
-        </w:rPr>
-        <w:t>Lab</w:t>
-      </w:r>
-      <w:proofErr w:type="spellEnd"/>
-      <w:r>
-        <w:rPr>
-          <w:rFonts w:ascii="Times New Roman" w:eastAsia="Times New Roman" w:hAnsi="Times New Roman" w:cs="Times New Roman"/>
-          <w:sz w:val="24"/>
-          <w:szCs w:val="24"/>
-        </w:rPr>
-        <w:t xml:space="preserve"> 2</w:t>
+      <w:r>
+        <w:rPr>
+          <w:rFonts w:ascii="Times New Roman" w:eastAsia="Times New Roman" w:hAnsi="Times New Roman" w:cs="Times New Roman"/>
+          <w:sz w:val="24"/>
+          <w:szCs w:val="24"/>
+        </w:rPr>
+        <w:t>Algotester Lab 2</w:t>
       </w:r>
     </w:p>
     <w:p>
@@ -6380,6 +5051,9 @@
         <w:spacing w:after="0"/>
       </w:pPr>
       <w:r>
+        <w:rPr>
+          <w:noProof/>
+        </w:rPr>
         <w:drawing>
           <wp:inline distT="0" distB="0" distL="0" distR="0" wp14:anchorId="1EA3EF87" wp14:editId="4ADB869E">
             <wp:extent cx="3394129" cy="4219726"/>
@@ -6765,41 +5439,13 @@
         </w:rPr>
         <w:t xml:space="preserve"> </w:t>
       </w:r>
-      <w:proofErr w:type="spellStart"/>
-      <w:r>
-        <w:rPr>
-          <w:rFonts w:ascii="Times New Roman" w:eastAsia="Times New Roman" w:hAnsi="Times New Roman" w:cs="Times New Roman"/>
-          <w:sz w:val="24"/>
-          <w:szCs w:val="24"/>
-        </w:rPr>
-        <w:t>Algotester</w:t>
-      </w:r>
-      <w:proofErr w:type="spellEnd"/>
-      <w:r>
-        <w:rPr>
-          <w:rFonts w:ascii="Times New Roman" w:eastAsia="Times New Roman" w:hAnsi="Times New Roman" w:cs="Times New Roman"/>
-          <w:sz w:val="24"/>
-          <w:szCs w:val="24"/>
-        </w:rPr>
-        <w:t xml:space="preserve"> </w:t>
-      </w:r>
-      <w:proofErr w:type="spellStart"/>
-      <w:r>
-        <w:rPr>
-          <w:rFonts w:ascii="Times New Roman" w:eastAsia="Times New Roman" w:hAnsi="Times New Roman" w:cs="Times New Roman"/>
-          <w:sz w:val="24"/>
-          <w:szCs w:val="24"/>
-        </w:rPr>
-        <w:t>Lab</w:t>
-      </w:r>
-      <w:proofErr w:type="spellEnd"/>
-      <w:r>
-        <w:rPr>
-          <w:rFonts w:ascii="Times New Roman" w:eastAsia="Times New Roman" w:hAnsi="Times New Roman" w:cs="Times New Roman"/>
-          <w:sz w:val="24"/>
-          <w:szCs w:val="24"/>
-        </w:rPr>
-        <w:t xml:space="preserve"> 3</w:t>
+      <w:r>
+        <w:rPr>
+          <w:rFonts w:ascii="Times New Roman" w:eastAsia="Times New Roman" w:hAnsi="Times New Roman" w:cs="Times New Roman"/>
+          <w:sz w:val="24"/>
+          <w:szCs w:val="24"/>
+        </w:rPr>
+        <w:t>Algotester Lab 3</w:t>
       </w:r>
     </w:p>
     <w:p>
@@ -6839,6 +5485,9 @@
         <w:spacing w:after="0"/>
       </w:pPr>
       <w:r>
+        <w:rPr>
+          <w:noProof/>
+        </w:rPr>
         <w:drawing>
           <wp:inline distT="0" distB="0" distL="0" distR="0" wp14:anchorId="7AAC462B" wp14:editId="3B012ECF">
             <wp:extent cx="5060197" cy="4170762"/>
@@ -7041,27 +5690,7 @@
           <w:sz w:val="24"/>
           <w:szCs w:val="24"/>
         </w:rPr>
-        <w:t xml:space="preserve">При </w:t>
-      </w:r>
-      <w:proofErr w:type="spellStart"/>
-      <w:r>
-        <w:rPr>
-          <w:rFonts w:ascii="Times New Roman" w:eastAsia="Times New Roman" w:hAnsi="Times New Roman" w:cs="Times New Roman"/>
-          <w:color w:val="000000"/>
-          <w:sz w:val="24"/>
-          <w:szCs w:val="24"/>
-        </w:rPr>
-        <w:t>провірці</w:t>
-      </w:r>
-      <w:proofErr w:type="spellEnd"/>
-      <w:r>
-        <w:rPr>
-          <w:rFonts w:ascii="Times New Roman" w:eastAsia="Times New Roman" w:hAnsi="Times New Roman" w:cs="Times New Roman"/>
-          <w:color w:val="000000"/>
-          <w:sz w:val="24"/>
-          <w:szCs w:val="24"/>
-        </w:rPr>
-        <w:t xml:space="preserve"> чи рівні даний елемент і попередній важливо завчасно перевірити чи є попередній елемент, якщо елемент перший, то потрібно пропустити момент з перевіркою. Аналогічна ситуація з кінцевою п</w:t>
+        <w:t>При провірці чи рівні даний елемент і попередній важливо завчасно перевірити чи є попередній елемент, якщо елемент перший, то потрібно пропустити момент з перевіркою. Аналогічна ситуація з кінцевою п</w:t>
       </w:r>
       <w:r>
         <w:rPr>
@@ -7092,25 +5721,14 @@
         </w:rPr>
         <w:t>е</w:t>
       </w:r>
-      <w:proofErr w:type="spellStart"/>
-      <w:r>
-        <w:rPr>
-          <w:rFonts w:ascii="Times New Roman" w:eastAsia="Times New Roman" w:hAnsi="Times New Roman" w:cs="Times New Roman"/>
-          <w:color w:val="000000"/>
-          <w:sz w:val="24"/>
-          <w:szCs w:val="24"/>
-        </w:rPr>
-        <w:t>віркою</w:t>
-      </w:r>
-      <w:proofErr w:type="spellEnd"/>
-      <w:r>
-        <w:rPr>
-          <w:rFonts w:ascii="Times New Roman" w:eastAsia="Times New Roman" w:hAnsi="Times New Roman" w:cs="Times New Roman"/>
-          <w:color w:val="000000"/>
-          <w:sz w:val="24"/>
-          <w:szCs w:val="24"/>
-        </w:rPr>
-        <w:t>, якщо довжина тексту буде всього буква, то потрібно пропустити останню п</w:t>
+      <w:r>
+        <w:rPr>
+          <w:rFonts w:ascii="Times New Roman" w:eastAsia="Times New Roman" w:hAnsi="Times New Roman" w:cs="Times New Roman"/>
+          <w:color w:val="000000"/>
+          <w:sz w:val="24"/>
+          <w:szCs w:val="24"/>
+        </w:rPr>
+        <w:t>віркою, якщо довжина тексту буде всього буква, то потрібно пропустити останню п</w:t>
       </w:r>
       <w:r>
         <w:rPr>
@@ -7141,25 +5759,14 @@
         </w:rPr>
         <w:t>е</w:t>
       </w:r>
-      <w:proofErr w:type="spellStart"/>
-      <w:r>
-        <w:rPr>
-          <w:rFonts w:ascii="Times New Roman" w:eastAsia="Times New Roman" w:hAnsi="Times New Roman" w:cs="Times New Roman"/>
-          <w:color w:val="000000"/>
-          <w:sz w:val="24"/>
-          <w:szCs w:val="24"/>
-        </w:rPr>
-        <w:t>вірку</w:t>
-      </w:r>
-      <w:proofErr w:type="spellEnd"/>
-      <w:r>
-        <w:rPr>
-          <w:rFonts w:ascii="Times New Roman" w:eastAsia="Times New Roman" w:hAnsi="Times New Roman" w:cs="Times New Roman"/>
-          <w:color w:val="000000"/>
-          <w:sz w:val="24"/>
-          <w:szCs w:val="24"/>
-        </w:rPr>
-        <w:t>.</w:t>
+      <w:r>
+        <w:rPr>
+          <w:rFonts w:ascii="Times New Roman" w:eastAsia="Times New Roman" w:hAnsi="Times New Roman" w:cs="Times New Roman"/>
+          <w:color w:val="000000"/>
+          <w:sz w:val="24"/>
+          <w:szCs w:val="24"/>
+        </w:rPr>
+        <w:t>вірку.</w:t>
       </w:r>
     </w:p>
     <w:p>
@@ -7483,54 +6090,8 @@
           <w:sz w:val="24"/>
           <w:szCs w:val="24"/>
         </w:rPr>
-        <w:t xml:space="preserve"> </w:t>
-      </w:r>
-      <w:proofErr w:type="spellStart"/>
-      <w:r>
-        <w:rPr>
-          <w:rFonts w:ascii="Times New Roman" w:eastAsia="Times New Roman" w:hAnsi="Times New Roman" w:cs="Times New Roman"/>
-          <w:sz w:val="24"/>
-          <w:szCs w:val="24"/>
-        </w:rPr>
-        <w:t>Class</w:t>
-      </w:r>
-      <w:proofErr w:type="spellEnd"/>
-      <w:r>
-        <w:rPr>
-          <w:rFonts w:ascii="Times New Roman" w:eastAsia="Times New Roman" w:hAnsi="Times New Roman" w:cs="Times New Roman"/>
-          <w:sz w:val="24"/>
-          <w:szCs w:val="24"/>
-        </w:rPr>
-        <w:t xml:space="preserve"> </w:t>
-      </w:r>
-      <w:proofErr w:type="spellStart"/>
-      <w:r>
-        <w:rPr>
-          <w:rFonts w:ascii="Times New Roman" w:eastAsia="Times New Roman" w:hAnsi="Times New Roman" w:cs="Times New Roman"/>
-          <w:sz w:val="24"/>
-          <w:szCs w:val="24"/>
-        </w:rPr>
-        <w:t>Practice</w:t>
-      </w:r>
-      <w:proofErr w:type="spellEnd"/>
-      <w:r>
-        <w:rPr>
-          <w:rFonts w:ascii="Times New Roman" w:eastAsia="Times New Roman" w:hAnsi="Times New Roman" w:cs="Times New Roman"/>
-          <w:sz w:val="24"/>
-          <w:szCs w:val="24"/>
-        </w:rPr>
-        <w:t xml:space="preserve"> </w:t>
-      </w:r>
-      <w:proofErr w:type="spellStart"/>
-      <w:r>
-        <w:rPr>
-          <w:rFonts w:ascii="Times New Roman" w:eastAsia="Times New Roman" w:hAnsi="Times New Roman" w:cs="Times New Roman"/>
-          <w:sz w:val="24"/>
-          <w:szCs w:val="24"/>
-        </w:rPr>
-        <w:t>Task</w:t>
-      </w:r>
-      <w:proofErr w:type="spellEnd"/>
+        <w:t xml:space="preserve"> Class Practice Task</w:t>
+      </w:r>
     </w:p>
     <w:p>
       <w:pPr>
@@ -7565,6 +6126,9 @@
     </w:p>
     <w:p>
       <w:r>
+        <w:rPr>
+          <w:noProof/>
+        </w:rPr>
         <w:drawing>
           <wp:anchor distT="0" distB="0" distL="114300" distR="114300" simplePos="0" relativeHeight="251659264" behindDoc="0" locked="0" layoutInCell="1" allowOverlap="1" wp14:anchorId="189EA725" wp14:editId="497F3D64">
             <wp:simplePos x="0" y="0"/>
@@ -7616,6 +6180,9 @@
         </w:drawing>
       </w:r>
       <w:r>
+        <w:rPr>
+          <w:noProof/>
+        </w:rPr>
         <w:drawing>
           <wp:inline distT="0" distB="0" distL="0" distR="0" wp14:anchorId="62CDB705" wp14:editId="08F31628">
             <wp:extent cx="2466965" cy="3820332"/>
@@ -7806,70 +6373,8 @@
           <w:szCs w:val="24"/>
         </w:rPr>
         <w:lastRenderedPageBreak/>
-        <w:t>Програма №</w:t>
-      </w:r>
-      <w:r>
-        <w:rPr>
-          <w:rFonts w:ascii="Times New Roman" w:eastAsia="Times New Roman" w:hAnsi="Times New Roman" w:cs="Times New Roman"/>
-          <w:sz w:val="24"/>
-          <w:szCs w:val="24"/>
-        </w:rPr>
-        <w:t>6</w:t>
-      </w:r>
-      <w:r>
-        <w:rPr>
-          <w:rFonts w:ascii="Times New Roman" w:eastAsia="Times New Roman" w:hAnsi="Times New Roman" w:cs="Times New Roman"/>
-          <w:sz w:val="24"/>
-          <w:szCs w:val="24"/>
-        </w:rPr>
-        <w:t xml:space="preserve"> </w:t>
-      </w:r>
-      <w:proofErr w:type="spellStart"/>
-      <w:r>
-        <w:rPr>
-          <w:rFonts w:ascii="Times New Roman" w:eastAsia="Times New Roman" w:hAnsi="Times New Roman" w:cs="Times New Roman"/>
-          <w:sz w:val="24"/>
-          <w:szCs w:val="24"/>
-        </w:rPr>
-        <w:t>Self</w:t>
-      </w:r>
-      <w:proofErr w:type="spellEnd"/>
-      <w:r>
-        <w:rPr>
-          <w:rFonts w:ascii="Times New Roman" w:eastAsia="Times New Roman" w:hAnsi="Times New Roman" w:cs="Times New Roman"/>
-          <w:sz w:val="24"/>
-          <w:szCs w:val="24"/>
-        </w:rPr>
-        <w:t xml:space="preserve"> </w:t>
-      </w:r>
-      <w:proofErr w:type="spellStart"/>
-      <w:r>
-        <w:rPr>
-          <w:rFonts w:ascii="Times New Roman" w:eastAsia="Times New Roman" w:hAnsi="Times New Roman" w:cs="Times New Roman"/>
-          <w:sz w:val="24"/>
-          <w:szCs w:val="24"/>
-        </w:rPr>
-        <w:t>Practice</w:t>
-      </w:r>
-      <w:proofErr w:type="spellEnd"/>
-      <w:r>
-        <w:rPr>
-          <w:rFonts w:ascii="Times New Roman" w:eastAsia="Times New Roman" w:hAnsi="Times New Roman" w:cs="Times New Roman"/>
-          <w:sz w:val="24"/>
-          <w:szCs w:val="24"/>
-        </w:rPr>
-        <w:t xml:space="preserve"> </w:t>
-      </w:r>
-      <w:proofErr w:type="spellStart"/>
-      <w:r>
-        <w:rPr>
-          <w:rFonts w:ascii="Times New Roman" w:eastAsia="Times New Roman" w:hAnsi="Times New Roman" w:cs="Times New Roman"/>
-          <w:sz w:val="24"/>
-          <w:szCs w:val="24"/>
-        </w:rPr>
-        <w:t>Task</w:t>
-      </w:r>
-      <w:proofErr w:type="spellEnd"/>
+        <w:t>Програма №6 Self Practice Task</w:t>
+      </w:r>
     </w:p>
     <w:p>
       <w:pPr>
@@ -7904,6 +6409,9 @@
     </w:p>
     <w:p>
       <w:r>
+        <w:rPr>
+          <w:noProof/>
+        </w:rPr>
         <w:drawing>
           <wp:inline distT="0" distB="0" distL="0" distR="0" wp14:anchorId="63925B8D" wp14:editId="00CF2A49">
             <wp:extent cx="1757960" cy="3107410"/>
@@ -7943,6 +6451,9 @@
     </w:p>
     <w:p>
       <w:r>
+        <w:rPr>
+          <w:noProof/>
+        </w:rPr>
         <w:drawing>
           <wp:inline distT="0" distB="0" distL="0" distR="0" wp14:anchorId="2695E1E0" wp14:editId="5F07206C">
             <wp:extent cx="1735810" cy="2475952"/>
@@ -7982,6 +6493,9 @@
     </w:p>
     <w:p>
       <w:r>
+        <w:rPr>
+          <w:noProof/>
+        </w:rPr>
         <w:drawing>
           <wp:inline distT="0" distB="0" distL="0" distR="0" wp14:anchorId="2F73B09B" wp14:editId="044AF28B">
             <wp:extent cx="1666068" cy="2830616"/>
@@ -8021,6 +6535,9 @@
     </w:p>
     <w:p>
       <w:r>
+        <w:rPr>
+          <w:noProof/>
+        </w:rPr>
         <w:lastRenderedPageBreak/>
         <w:drawing>
           <wp:inline distT="0" distB="0" distL="0" distR="0" wp14:anchorId="4A4775DE" wp14:editId="3281A868">
@@ -8061,6 +6578,9 @@
     </w:p>
     <w:p>
       <w:r>
+        <w:rPr>
+          <w:noProof/>
+        </w:rPr>
         <w:drawing>
           <wp:inline distT="0" distB="0" distL="0" distR="0" wp14:anchorId="332660B1" wp14:editId="62584801">
             <wp:extent cx="1939358" cy="1286359"/>
@@ -8205,19 +6725,8 @@
           <w:sz w:val="24"/>
           <w:szCs w:val="24"/>
         </w:rPr>
-        <w:t xml:space="preserve">При викликанні рекурсії функції необхідно задати початкове значення на один більше, а кінцевий на один менший і при тому перевірити чи вони не рівні, це </w:t>
-      </w:r>
-      <w:proofErr w:type="spellStart"/>
-      <w:r>
-        <w:rPr>
-          <w:rFonts w:ascii="Times New Roman" w:eastAsia="Times New Roman" w:hAnsi="Times New Roman" w:cs="Times New Roman"/>
-          <w:color w:val="000000"/>
-          <w:sz w:val="24"/>
-          <w:szCs w:val="24"/>
-        </w:rPr>
-        <w:t>зробл</w:t>
-      </w:r>
-      <w:proofErr w:type="spellEnd"/>
+        <w:t>При викликанні рекурсії функції необхідно задати початкове значення на один більше, а кінцевий на один менший і при тому перевірити чи вони не рівні, це зробл</w:t>
+      </w:r>
       <w:r>
         <w:rPr>
           <w:rFonts w:ascii="Times New Roman" w:eastAsia="Times New Roman" w:hAnsi="Times New Roman" w:cs="Times New Roman"/>
@@ -8414,25 +6923,7 @@
           <w:sz w:val="24"/>
           <w:szCs w:val="24"/>
         </w:rPr>
-        <w:t xml:space="preserve">Завдання №1: VNS </w:t>
-      </w:r>
-      <w:proofErr w:type="spellStart"/>
-      <w:r>
-        <w:rPr>
-          <w:rFonts w:ascii="Times New Roman" w:eastAsia="Times New Roman" w:hAnsi="Times New Roman" w:cs="Times New Roman"/>
-          <w:sz w:val="24"/>
-          <w:szCs w:val="24"/>
-        </w:rPr>
-        <w:t>Lab</w:t>
-      </w:r>
-      <w:proofErr w:type="spellEnd"/>
-      <w:r>
-        <w:rPr>
-          <w:rFonts w:ascii="Times New Roman" w:eastAsia="Times New Roman" w:hAnsi="Times New Roman" w:cs="Times New Roman"/>
-          <w:sz w:val="24"/>
-          <w:szCs w:val="24"/>
-        </w:rPr>
-        <w:t xml:space="preserve"> </w:t>
+        <w:t xml:space="preserve">Завдання №1: VNS Lab </w:t>
       </w:r>
       <w:r>
         <w:rPr>
@@ -8448,6 +6939,9 @@
         <w:keepNext/>
       </w:pPr>
       <w:r>
+        <w:rPr>
+          <w:noProof/>
+        </w:rPr>
         <w:drawing>
           <wp:inline distT="0" distB="0" distL="0" distR="0" wp14:anchorId="29303082" wp14:editId="76CED4D2">
             <wp:extent cx="6300470" cy="5542280"/>
@@ -8490,6 +6984,9 @@
         <w:keepNext/>
       </w:pPr>
       <w:r>
+        <w:rPr>
+          <w:noProof/>
+        </w:rPr>
         <w:drawing>
           <wp:inline distT="0" distB="0" distL="0" distR="0" wp14:anchorId="1CC1D261" wp14:editId="5D1A3A80">
             <wp:extent cx="6300470" cy="508000"/>
@@ -8692,18 +7189,8 @@
           <w:szCs w:val="24"/>
         </w:rPr>
         <w:lastRenderedPageBreak/>
-        <w:t xml:space="preserve">Завдання №2: VNS </w:t>
-      </w:r>
-      <w:proofErr w:type="spellStart"/>
-      <w:r>
-        <w:rPr>
-          <w:rFonts w:ascii="Times New Roman" w:eastAsia="Times New Roman" w:hAnsi="Times New Roman" w:cs="Times New Roman"/>
-          <w:sz w:val="24"/>
-          <w:szCs w:val="24"/>
-        </w:rPr>
-        <w:t>Lab</w:t>
-      </w:r>
-      <w:proofErr w:type="spellEnd"/>
+        <w:t>Завдання №2: VNS Lab</w:t>
+      </w:r>
       <w:r>
         <w:rPr>
           <w:rFonts w:ascii="Times New Roman" w:eastAsia="Times New Roman" w:hAnsi="Times New Roman" w:cs="Times New Roman"/>
@@ -8733,6 +7220,7 @@
       <w:r>
         <w:rPr>
           <w:rFonts w:ascii="Times New Roman" w:eastAsia="Times New Roman" w:hAnsi="Times New Roman" w:cs="Times New Roman"/>
+          <w:noProof/>
           <w:sz w:val="24"/>
           <w:szCs w:val="24"/>
         </w:rPr>
@@ -8781,6 +7269,7 @@
       <w:r>
         <w:rPr>
           <w:rFonts w:ascii="Times New Roman" w:eastAsia="Times New Roman" w:hAnsi="Times New Roman" w:cs="Times New Roman"/>
+          <w:noProof/>
           <w:sz w:val="24"/>
           <w:szCs w:val="24"/>
         </w:rPr>
@@ -8951,41 +7440,13 @@
         <w:lastRenderedPageBreak/>
         <w:t xml:space="preserve">Завдання №3: </w:t>
       </w:r>
-      <w:proofErr w:type="spellStart"/>
-      <w:r>
-        <w:rPr>
-          <w:rFonts w:ascii="Times New Roman" w:eastAsia="Times New Roman" w:hAnsi="Times New Roman" w:cs="Times New Roman"/>
-          <w:sz w:val="24"/>
-          <w:szCs w:val="24"/>
-        </w:rPr>
-        <w:t>Algotester</w:t>
-      </w:r>
-      <w:proofErr w:type="spellEnd"/>
-      <w:r>
-        <w:rPr>
-          <w:rFonts w:ascii="Times New Roman" w:eastAsia="Times New Roman" w:hAnsi="Times New Roman" w:cs="Times New Roman"/>
-          <w:sz w:val="24"/>
-          <w:szCs w:val="24"/>
-        </w:rPr>
-        <w:t xml:space="preserve"> </w:t>
-      </w:r>
-      <w:proofErr w:type="spellStart"/>
-      <w:r>
-        <w:rPr>
-          <w:rFonts w:ascii="Times New Roman" w:eastAsia="Times New Roman" w:hAnsi="Times New Roman" w:cs="Times New Roman"/>
-          <w:sz w:val="24"/>
-          <w:szCs w:val="24"/>
-        </w:rPr>
-        <w:t>Lab</w:t>
-      </w:r>
-      <w:proofErr w:type="spellEnd"/>
-      <w:r>
-        <w:rPr>
-          <w:rFonts w:ascii="Times New Roman" w:eastAsia="Times New Roman" w:hAnsi="Times New Roman" w:cs="Times New Roman"/>
-          <w:sz w:val="24"/>
-          <w:szCs w:val="24"/>
-        </w:rPr>
-        <w:t xml:space="preserve"> 2</w:t>
+      <w:r>
+        <w:rPr>
+          <w:rFonts w:ascii="Times New Roman" w:eastAsia="Times New Roman" w:hAnsi="Times New Roman" w:cs="Times New Roman"/>
+          <w:sz w:val="24"/>
+          <w:szCs w:val="24"/>
+        </w:rPr>
+        <w:t>Algotester Lab 2</w:t>
       </w:r>
     </w:p>
     <w:p>
@@ -9000,6 +7461,7 @@
       <w:r>
         <w:rPr>
           <w:rFonts w:ascii="Times New Roman" w:eastAsia="Times New Roman" w:hAnsi="Times New Roman" w:cs="Times New Roman"/>
+          <w:noProof/>
           <w:sz w:val="24"/>
           <w:szCs w:val="24"/>
         </w:rPr>
@@ -9052,6 +7514,7 @@
       <w:r>
         <w:rPr>
           <w:rFonts w:ascii="Times New Roman" w:eastAsia="Times New Roman" w:hAnsi="Times New Roman" w:cs="Times New Roman"/>
+          <w:noProof/>
           <w:sz w:val="24"/>
           <w:szCs w:val="24"/>
         </w:rPr>
@@ -9122,34 +7585,25 @@
         </w:rPr>
         <w:t xml:space="preserve">: Код завдання з </w:t>
       </w:r>
-      <w:proofErr w:type="spellStart"/>
       <w:r>
         <w:rPr>
           <w:sz w:val="20"/>
           <w:szCs w:val="20"/>
         </w:rPr>
-        <w:t>Algotester</w:t>
-      </w:r>
-      <w:proofErr w:type="spellEnd"/>
+        <w:t xml:space="preserve">Algotester </w:t>
+      </w:r>
       <w:r>
         <w:rPr>
           <w:sz w:val="20"/>
           <w:szCs w:val="20"/>
         </w:rPr>
-        <w:t xml:space="preserve"> </w:t>
+        <w:t>№</w:t>
       </w:r>
       <w:r>
         <w:rPr>
           <w:sz w:val="20"/>
           <w:szCs w:val="20"/>
         </w:rPr>
-        <w:t>№</w:t>
-      </w:r>
-      <w:r>
-        <w:rPr>
-          <w:sz w:val="20"/>
-          <w:szCs w:val="20"/>
-        </w:rPr>
         <w:t>2</w:t>
       </w:r>
     </w:p>
@@ -9186,43 +7640,7 @@
           <w:szCs w:val="24"/>
         </w:rPr>
         <w:lastRenderedPageBreak/>
-        <w:t xml:space="preserve">Завдання №4: </w:t>
-      </w:r>
-      <w:proofErr w:type="spellStart"/>
-      <w:r>
-        <w:rPr>
-          <w:rFonts w:ascii="Times New Roman" w:eastAsia="Times New Roman" w:hAnsi="Times New Roman" w:cs="Times New Roman"/>
-          <w:sz w:val="24"/>
-          <w:szCs w:val="24"/>
-        </w:rPr>
-        <w:t>Algotester</w:t>
-      </w:r>
-      <w:proofErr w:type="spellEnd"/>
-      <w:r>
-        <w:rPr>
-          <w:rFonts w:ascii="Times New Roman" w:eastAsia="Times New Roman" w:hAnsi="Times New Roman" w:cs="Times New Roman"/>
-          <w:sz w:val="24"/>
-          <w:szCs w:val="24"/>
-        </w:rPr>
-        <w:t xml:space="preserve"> </w:t>
-      </w:r>
-      <w:proofErr w:type="spellStart"/>
-      <w:r>
-        <w:rPr>
-          <w:rFonts w:ascii="Times New Roman" w:eastAsia="Times New Roman" w:hAnsi="Times New Roman" w:cs="Times New Roman"/>
-          <w:sz w:val="24"/>
-          <w:szCs w:val="24"/>
-        </w:rPr>
-        <w:t>Lab</w:t>
-      </w:r>
-      <w:proofErr w:type="spellEnd"/>
-      <w:r>
-        <w:rPr>
-          <w:rFonts w:ascii="Times New Roman" w:eastAsia="Times New Roman" w:hAnsi="Times New Roman" w:cs="Times New Roman"/>
-          <w:sz w:val="24"/>
-          <w:szCs w:val="24"/>
-        </w:rPr>
-        <w:t xml:space="preserve"> 3</w:t>
+        <w:t>Завдання №4: Algotester Lab 3</w:t>
       </w:r>
     </w:p>
     <w:p>
@@ -9237,6 +7655,7 @@
       <w:r>
         <w:rPr>
           <w:rFonts w:ascii="Times New Roman" w:eastAsia="Times New Roman" w:hAnsi="Times New Roman" w:cs="Times New Roman"/>
+          <w:noProof/>
           <w:sz w:val="24"/>
           <w:szCs w:val="24"/>
         </w:rPr>
@@ -9303,50 +7722,20 @@
           <w:sz w:val="20"/>
           <w:szCs w:val="20"/>
         </w:rPr>
-        <w:t xml:space="preserve">Рисунок </w:t>
+        <w:t xml:space="preserve">Рисунок 10: Код завдання з Algotester </w:t>
       </w:r>
       <w:r>
         <w:rPr>
           <w:sz w:val="20"/>
           <w:szCs w:val="20"/>
         </w:rPr>
-        <w:t>10</w:t>
+        <w:t>№</w:t>
       </w:r>
       <w:r>
         <w:rPr>
           <w:sz w:val="20"/>
           <w:szCs w:val="20"/>
         </w:rPr>
-        <w:t xml:space="preserve">: Код завдання з </w:t>
-      </w:r>
-      <w:proofErr w:type="spellStart"/>
-      <w:r>
-        <w:rPr>
-          <w:sz w:val="20"/>
-          <w:szCs w:val="20"/>
-        </w:rPr>
-        <w:t>Algotester</w:t>
-      </w:r>
-      <w:proofErr w:type="spellEnd"/>
-      <w:r>
-        <w:rPr>
-          <w:sz w:val="20"/>
-          <w:szCs w:val="20"/>
-        </w:rPr>
-        <w:t xml:space="preserve"> </w:t>
-      </w:r>
-      <w:r>
-        <w:rPr>
-          <w:sz w:val="20"/>
-          <w:szCs w:val="20"/>
-        </w:rPr>
-        <w:t>№</w:t>
-      </w:r>
-      <w:r>
-        <w:rPr>
-          <w:sz w:val="20"/>
-          <w:szCs w:val="20"/>
-        </w:rPr>
         <w:t>3</w:t>
       </w:r>
     </w:p>
@@ -9382,52 +7771,22 @@
         </w:rPr>
         <w:t xml:space="preserve">: </w:t>
       </w:r>
-      <w:proofErr w:type="spellStart"/>
-      <w:r>
-        <w:rPr>
-          <w:rFonts w:ascii="Times New Roman" w:eastAsia="Times New Roman" w:hAnsi="Times New Roman" w:cs="Times New Roman"/>
-          <w:sz w:val="24"/>
-          <w:szCs w:val="24"/>
-        </w:rPr>
-        <w:t>Class</w:t>
-      </w:r>
-      <w:proofErr w:type="spellEnd"/>
-      <w:r>
-        <w:rPr>
-          <w:rFonts w:ascii="Times New Roman" w:eastAsia="Times New Roman" w:hAnsi="Times New Roman" w:cs="Times New Roman"/>
-          <w:sz w:val="24"/>
-          <w:szCs w:val="24"/>
-        </w:rPr>
-        <w:t xml:space="preserve"> </w:t>
-      </w:r>
-      <w:proofErr w:type="spellStart"/>
-      <w:r>
-        <w:rPr>
-          <w:rFonts w:ascii="Times New Roman" w:eastAsia="Times New Roman" w:hAnsi="Times New Roman" w:cs="Times New Roman"/>
-          <w:sz w:val="24"/>
-          <w:szCs w:val="24"/>
-        </w:rPr>
-        <w:t>Practice</w:t>
-      </w:r>
-      <w:proofErr w:type="spellEnd"/>
-      <w:r>
-        <w:rPr>
-          <w:rFonts w:ascii="Times New Roman" w:eastAsia="Times New Roman" w:hAnsi="Times New Roman" w:cs="Times New Roman"/>
-          <w:sz w:val="24"/>
-          <w:szCs w:val="24"/>
-        </w:rPr>
-        <w:t xml:space="preserve"> </w:t>
-      </w:r>
-      <w:proofErr w:type="spellStart"/>
-      <w:r>
-        <w:rPr>
-          <w:rFonts w:ascii="Times New Roman" w:eastAsia="Times New Roman" w:hAnsi="Times New Roman" w:cs="Times New Roman"/>
-          <w:sz w:val="24"/>
-          <w:szCs w:val="24"/>
-        </w:rPr>
-        <w:t>Task</w:t>
-      </w:r>
-      <w:proofErr w:type="spellEnd"/>
+      <w:r>
+        <w:rPr>
+          <w:rFonts w:ascii="Times New Roman" w:eastAsia="Times New Roman" w:hAnsi="Times New Roman" w:cs="Times New Roman"/>
+          <w:sz w:val="24"/>
+          <w:szCs w:val="24"/>
+        </w:rPr>
+        <w:t xml:space="preserve">Class </w:t>
+      </w:r>
+      <w:r>
+        <w:rPr>
+          <w:rFonts w:ascii="Times New Roman" w:eastAsia="Times New Roman" w:hAnsi="Times New Roman" w:cs="Times New Roman"/>
+          <w:sz w:val="24"/>
+          <w:szCs w:val="24"/>
+        </w:rPr>
+        <w:t>Practice Task</w:t>
+      </w:r>
     </w:p>
     <w:p>
       <w:pPr>
@@ -9441,6 +7800,7 @@
       <w:r>
         <w:rPr>
           <w:rFonts w:ascii="Times New Roman" w:eastAsia="Times New Roman" w:hAnsi="Times New Roman" w:cs="Times New Roman"/>
+          <w:noProof/>
           <w:sz w:val="24"/>
           <w:szCs w:val="24"/>
         </w:rPr>
@@ -9499,6 +7859,7 @@
       <w:r>
         <w:rPr>
           <w:rFonts w:ascii="Times New Roman" w:eastAsia="Times New Roman" w:hAnsi="Times New Roman" w:cs="Times New Roman"/>
+          <w:noProof/>
           <w:sz w:val="24"/>
           <w:szCs w:val="24"/>
         </w:rPr>
@@ -9601,66 +7962,21 @@
           <w:sz w:val="24"/>
           <w:szCs w:val="24"/>
         </w:rPr>
-        <w:t xml:space="preserve">: </w:t>
-      </w:r>
-      <w:proofErr w:type="spellStart"/>
-      <w:r>
-        <w:rPr>
-          <w:rFonts w:ascii="Times New Roman" w:eastAsia="Times New Roman" w:hAnsi="Times New Roman" w:cs="Times New Roman"/>
-          <w:sz w:val="24"/>
-          <w:szCs w:val="24"/>
-        </w:rPr>
-        <w:t>Self</w:t>
-      </w:r>
-      <w:proofErr w:type="spellEnd"/>
-      <w:r>
-        <w:rPr>
-          <w:rFonts w:ascii="Times New Roman" w:eastAsia="Times New Roman" w:hAnsi="Times New Roman" w:cs="Times New Roman"/>
-          <w:sz w:val="24"/>
-          <w:szCs w:val="24"/>
-        </w:rPr>
-        <w:t xml:space="preserve"> </w:t>
-      </w:r>
-      <w:proofErr w:type="spellStart"/>
-      <w:r>
-        <w:rPr>
-          <w:rFonts w:ascii="Times New Roman" w:eastAsia="Times New Roman" w:hAnsi="Times New Roman" w:cs="Times New Roman"/>
-          <w:sz w:val="24"/>
-          <w:szCs w:val="24"/>
-        </w:rPr>
-        <w:t>Practice</w:t>
-      </w:r>
-      <w:proofErr w:type="spellEnd"/>
-      <w:r>
-        <w:rPr>
-          <w:rFonts w:ascii="Times New Roman" w:eastAsia="Times New Roman" w:hAnsi="Times New Roman" w:cs="Times New Roman"/>
-          <w:sz w:val="24"/>
-          <w:szCs w:val="24"/>
-        </w:rPr>
-        <w:t xml:space="preserve"> </w:t>
-      </w:r>
-      <w:proofErr w:type="spellStart"/>
-      <w:r>
-        <w:rPr>
-          <w:rFonts w:ascii="Times New Roman" w:eastAsia="Times New Roman" w:hAnsi="Times New Roman" w:cs="Times New Roman"/>
-          <w:sz w:val="24"/>
-          <w:szCs w:val="24"/>
-        </w:rPr>
-        <w:t>Task</w:t>
-      </w:r>
-      <w:proofErr w:type="spellEnd"/>
-    </w:p>
-    <w:p>
-      <w:pPr>
-        <w:rPr>
-          <w:rFonts w:ascii="Times New Roman" w:eastAsia="Times New Roman" w:hAnsi="Times New Roman" w:cs="Times New Roman"/>
-          <w:sz w:val="24"/>
-          <w:szCs w:val="24"/>
-        </w:rPr>
-      </w:pPr>
-      <w:r>
-        <w:rPr>
-          <w:rFonts w:ascii="Times New Roman" w:eastAsia="Times New Roman" w:hAnsi="Times New Roman" w:cs="Times New Roman"/>
+        <w:t>: Self Practice Task</w:t>
+      </w:r>
+    </w:p>
+    <w:p>
+      <w:pPr>
+        <w:rPr>
+          <w:rFonts w:ascii="Times New Roman" w:eastAsia="Times New Roman" w:hAnsi="Times New Roman" w:cs="Times New Roman"/>
+          <w:sz w:val="24"/>
+          <w:szCs w:val="24"/>
+        </w:rPr>
+      </w:pPr>
+      <w:r>
+        <w:rPr>
+          <w:rFonts w:ascii="Times New Roman" w:eastAsia="Times New Roman" w:hAnsi="Times New Roman" w:cs="Times New Roman"/>
+          <w:noProof/>
           <w:sz w:val="24"/>
           <w:szCs w:val="24"/>
         </w:rPr>
@@ -9712,6 +8028,7 @@
       <w:r>
         <w:rPr>
           <w:rFonts w:ascii="Times New Roman" w:eastAsia="Times New Roman" w:hAnsi="Times New Roman" w:cs="Times New Roman"/>
+          <w:noProof/>
           <w:sz w:val="24"/>
           <w:szCs w:val="24"/>
         </w:rPr>
@@ -9857,25 +8174,7 @@
           <w:sz w:val="24"/>
           <w:szCs w:val="24"/>
         </w:rPr>
-        <w:t xml:space="preserve"> в </w:t>
-      </w:r>
-      <w:proofErr w:type="spellStart"/>
-      <w:r>
-        <w:rPr>
-          <w:rFonts w:ascii="Times New Roman" w:eastAsia="Times New Roman" w:hAnsi="Times New Roman" w:cs="Times New Roman"/>
-          <w:sz w:val="24"/>
-          <w:szCs w:val="24"/>
-        </w:rPr>
-        <w:t>GitHub</w:t>
-      </w:r>
-      <w:proofErr w:type="spellEnd"/>
-      <w:r>
-        <w:rPr>
-          <w:rFonts w:ascii="Times New Roman" w:eastAsia="Times New Roman" w:hAnsi="Times New Roman" w:cs="Times New Roman"/>
-          <w:sz w:val="24"/>
-          <w:szCs w:val="24"/>
-        </w:rPr>
-        <w:t xml:space="preserve">: </w:t>
+        <w:t xml:space="preserve"> в GitHub: </w:t>
       </w:r>
       <w:hyperlink r:id="rId36" w:history="1">
         <w:r>
@@ -9962,25 +8261,7 @@
           <w:sz w:val="24"/>
           <w:szCs w:val="24"/>
         </w:rPr>
-        <w:t xml:space="preserve">VNS </w:t>
-      </w:r>
-      <w:proofErr w:type="spellStart"/>
-      <w:r>
-        <w:rPr>
-          <w:rFonts w:ascii="Times New Roman" w:eastAsia="Times New Roman" w:hAnsi="Times New Roman" w:cs="Times New Roman"/>
-          <w:sz w:val="24"/>
-          <w:szCs w:val="24"/>
-        </w:rPr>
-        <w:t>Lab</w:t>
-      </w:r>
-      <w:proofErr w:type="spellEnd"/>
-      <w:r>
-        <w:rPr>
-          <w:rFonts w:ascii="Times New Roman" w:eastAsia="Times New Roman" w:hAnsi="Times New Roman" w:cs="Times New Roman"/>
-          <w:sz w:val="24"/>
-          <w:szCs w:val="24"/>
-        </w:rPr>
-        <w:t xml:space="preserve"> </w:t>
+        <w:t xml:space="preserve">VNS Lab </w:t>
       </w:r>
       <w:r>
         <w:rPr>
@@ -10013,6 +8294,9 @@
         <w:keepNext/>
       </w:pPr>
       <w:r>
+        <w:rPr>
+          <w:noProof/>
+        </w:rPr>
         <w:drawing>
           <wp:inline distT="0" distB="0" distL="0" distR="0" wp14:anchorId="39CE8A02" wp14:editId="43912F2A">
             <wp:extent cx="2534004" cy="4963218"/>
@@ -10257,18 +8541,8 @@
           <w:szCs w:val="24"/>
         </w:rPr>
         <w:lastRenderedPageBreak/>
-        <w:t xml:space="preserve">Завдання №2: VNS </w:t>
-      </w:r>
-      <w:proofErr w:type="spellStart"/>
-      <w:r>
-        <w:rPr>
-          <w:rFonts w:ascii="Times New Roman" w:eastAsia="Times New Roman" w:hAnsi="Times New Roman" w:cs="Times New Roman"/>
-          <w:sz w:val="24"/>
-          <w:szCs w:val="24"/>
-        </w:rPr>
-        <w:t>Lab</w:t>
-      </w:r>
-      <w:proofErr w:type="spellEnd"/>
+        <w:t>Завдання №2: VNS Lab</w:t>
+      </w:r>
       <w:r>
         <w:rPr>
           <w:rFonts w:ascii="Times New Roman" w:eastAsia="Times New Roman" w:hAnsi="Times New Roman" w:cs="Times New Roman"/>
@@ -10308,6 +8582,9 @@
         <w:keepNext/>
       </w:pPr>
       <w:r>
+        <w:rPr>
+          <w:noProof/>
+        </w:rPr>
         <w:drawing>
           <wp:inline distT="0" distB="0" distL="0" distR="0" wp14:anchorId="349B59C2" wp14:editId="46CF4357">
             <wp:extent cx="2257740" cy="2886478"/>
@@ -10350,6 +8627,9 @@
         <w:keepNext/>
       </w:pPr>
       <w:r>
+        <w:rPr>
+          <w:noProof/>
+        </w:rPr>
         <w:drawing>
           <wp:inline distT="0" distB="0" distL="0" distR="0" wp14:anchorId="7370CBC9" wp14:editId="06D25C02">
             <wp:extent cx="2270092" cy="2378990"/>
@@ -10550,41 +8830,13 @@
         </w:rPr>
         <w:t xml:space="preserve">Завдання №3: </w:t>
       </w:r>
-      <w:proofErr w:type="spellStart"/>
-      <w:r>
-        <w:rPr>
-          <w:rFonts w:ascii="Times New Roman" w:eastAsia="Times New Roman" w:hAnsi="Times New Roman" w:cs="Times New Roman"/>
-          <w:sz w:val="24"/>
-          <w:szCs w:val="24"/>
-        </w:rPr>
-        <w:t>Algotester</w:t>
-      </w:r>
-      <w:proofErr w:type="spellEnd"/>
-      <w:r>
-        <w:rPr>
-          <w:rFonts w:ascii="Times New Roman" w:eastAsia="Times New Roman" w:hAnsi="Times New Roman" w:cs="Times New Roman"/>
-          <w:sz w:val="24"/>
-          <w:szCs w:val="24"/>
-        </w:rPr>
-        <w:t xml:space="preserve"> </w:t>
-      </w:r>
-      <w:proofErr w:type="spellStart"/>
-      <w:r>
-        <w:rPr>
-          <w:rFonts w:ascii="Times New Roman" w:eastAsia="Times New Roman" w:hAnsi="Times New Roman" w:cs="Times New Roman"/>
-          <w:sz w:val="24"/>
-          <w:szCs w:val="24"/>
-        </w:rPr>
-        <w:t>Lab</w:t>
-      </w:r>
-      <w:proofErr w:type="spellEnd"/>
-      <w:r>
-        <w:rPr>
-          <w:rFonts w:ascii="Times New Roman" w:eastAsia="Times New Roman" w:hAnsi="Times New Roman" w:cs="Times New Roman"/>
-          <w:sz w:val="24"/>
-          <w:szCs w:val="24"/>
-        </w:rPr>
-        <w:t xml:space="preserve"> 2</w:t>
+      <w:r>
+        <w:rPr>
+          <w:rFonts w:ascii="Times New Roman" w:eastAsia="Times New Roman" w:hAnsi="Times New Roman" w:cs="Times New Roman"/>
+          <w:sz w:val="24"/>
+          <w:szCs w:val="24"/>
+        </w:rPr>
+        <w:t>Algotester Lab 2</w:t>
       </w:r>
     </w:p>
     <w:p>
@@ -10606,6 +8858,9 @@
     </w:p>
     <w:p>
       <w:r>
+        <w:rPr>
+          <w:noProof/>
+        </w:rPr>
         <w:lastRenderedPageBreak/>
         <w:drawing>
           <wp:inline distT="0" distB="0" distL="0" distR="0" wp14:anchorId="37ECCA0C" wp14:editId="20007C20">
@@ -10646,6 +8901,9 @@
     </w:p>
     <w:p>
       <w:r>
+        <w:rPr>
+          <w:noProof/>
+        </w:rPr>
         <w:drawing>
           <wp:inline distT="0" distB="0" distL="0" distR="0" wp14:anchorId="186485BD" wp14:editId="01094349">
             <wp:extent cx="2588217" cy="2226423"/>
@@ -10685,6 +8943,9 @@
     </w:p>
     <w:p>
       <w:r>
+        <w:rPr>
+          <w:noProof/>
+        </w:rPr>
         <w:drawing>
           <wp:inline distT="0" distB="0" distL="0" distR="0" wp14:anchorId="25818D67" wp14:editId="6CFC3882">
             <wp:extent cx="2564970" cy="1709980"/>
@@ -10724,6 +8985,9 @@
     </w:p>
     <w:p>
       <w:r>
+        <w:rPr>
+          <w:noProof/>
+        </w:rPr>
         <w:drawing>
           <wp:inline distT="0" distB="0" distL="0" distR="0" wp14:anchorId="15D039D1" wp14:editId="20C4F0D0">
             <wp:extent cx="2547174" cy="1836550"/>
@@ -10826,21 +9090,12 @@
         </w:rPr>
         <w:t xml:space="preserve">: Результати виконання програми з </w:t>
       </w:r>
-      <w:proofErr w:type="spellStart"/>
       <w:r>
         <w:rPr>
           <w:sz w:val="20"/>
           <w:szCs w:val="20"/>
         </w:rPr>
-        <w:t>Algotester</w:t>
-      </w:r>
-      <w:proofErr w:type="spellEnd"/>
-      <w:r>
-        <w:rPr>
-          <w:sz w:val="20"/>
-          <w:szCs w:val="20"/>
-        </w:rPr>
-        <w:t xml:space="preserve"> №2</w:t>
+        <w:t>Algotester №2</w:t>
       </w:r>
     </w:p>
     <w:p>
@@ -10968,43 +9223,7 @@
           <w:sz w:val="24"/>
           <w:szCs w:val="24"/>
         </w:rPr>
-        <w:t xml:space="preserve">Завдання №4: </w:t>
-      </w:r>
-      <w:proofErr w:type="spellStart"/>
-      <w:r>
-        <w:rPr>
-          <w:rFonts w:ascii="Times New Roman" w:eastAsia="Times New Roman" w:hAnsi="Times New Roman" w:cs="Times New Roman"/>
-          <w:sz w:val="24"/>
-          <w:szCs w:val="24"/>
-        </w:rPr>
-        <w:t>Algotester</w:t>
-      </w:r>
-      <w:proofErr w:type="spellEnd"/>
-      <w:r>
-        <w:rPr>
-          <w:rFonts w:ascii="Times New Roman" w:eastAsia="Times New Roman" w:hAnsi="Times New Roman" w:cs="Times New Roman"/>
-          <w:sz w:val="24"/>
-          <w:szCs w:val="24"/>
-        </w:rPr>
-        <w:t xml:space="preserve"> </w:t>
-      </w:r>
-      <w:proofErr w:type="spellStart"/>
-      <w:r>
-        <w:rPr>
-          <w:rFonts w:ascii="Times New Roman" w:eastAsia="Times New Roman" w:hAnsi="Times New Roman" w:cs="Times New Roman"/>
-          <w:sz w:val="24"/>
-          <w:szCs w:val="24"/>
-        </w:rPr>
-        <w:t>Lab</w:t>
-      </w:r>
-      <w:proofErr w:type="spellEnd"/>
-      <w:r>
-        <w:rPr>
-          <w:rFonts w:ascii="Times New Roman" w:eastAsia="Times New Roman" w:hAnsi="Times New Roman" w:cs="Times New Roman"/>
-          <w:sz w:val="24"/>
-          <w:szCs w:val="24"/>
-        </w:rPr>
-        <w:t xml:space="preserve"> 3</w:t>
+        <w:t>Завдання №4: Algotester Lab 3</w:t>
       </w:r>
     </w:p>
     <w:p>
@@ -11035,6 +9254,7 @@
       <w:r>
         <w:rPr>
           <w:rFonts w:ascii="Times New Roman" w:eastAsia="Times New Roman" w:hAnsi="Times New Roman" w:cs="Times New Roman"/>
+          <w:noProof/>
           <w:sz w:val="24"/>
           <w:szCs w:val="24"/>
         </w:rPr>
@@ -11086,6 +9306,7 @@
       <w:r>
         <w:rPr>
           <w:rFonts w:ascii="Times New Roman" w:eastAsia="Times New Roman" w:hAnsi="Times New Roman" w:cs="Times New Roman"/>
+          <w:noProof/>
           <w:sz w:val="24"/>
           <w:szCs w:val="24"/>
         </w:rPr>
@@ -11137,6 +9358,7 @@
       <w:r>
         <w:rPr>
           <w:rFonts w:ascii="Times New Roman" w:eastAsia="Times New Roman" w:hAnsi="Times New Roman" w:cs="Times New Roman"/>
+          <w:noProof/>
           <w:sz w:val="24"/>
           <w:szCs w:val="24"/>
         </w:rPr>
@@ -11233,37 +9455,7 @@
           <w:sz w:val="20"/>
           <w:szCs w:val="20"/>
         </w:rPr>
-        <w:t>6</w:t>
-      </w:r>
-      <w:r>
-        <w:rPr>
-          <w:sz w:val="20"/>
-          <w:szCs w:val="20"/>
-        </w:rPr>
-        <w:t xml:space="preserve">: Результати виконання програми з </w:t>
-      </w:r>
-      <w:proofErr w:type="spellStart"/>
-      <w:r>
-        <w:rPr>
-          <w:sz w:val="20"/>
-          <w:szCs w:val="20"/>
-        </w:rPr>
-        <w:t>Algotester</w:t>
-      </w:r>
-      <w:proofErr w:type="spellEnd"/>
-      <w:r>
-        <w:rPr>
-          <w:sz w:val="20"/>
-          <w:szCs w:val="20"/>
-        </w:rPr>
-        <w:t xml:space="preserve"> №</w:t>
-      </w:r>
-      <w:r>
-        <w:rPr>
-          <w:sz w:val="20"/>
-          <w:szCs w:val="20"/>
-        </w:rPr>
-        <w:t>3</w:t>
+        <w:t>6: Результати виконання програми з Algotester №3</w:t>
       </w:r>
     </w:p>
     <w:p>
@@ -11347,15 +9539,7 @@
           <w:sz w:val="24"/>
           <w:szCs w:val="24"/>
         </w:rPr>
-        <w:t>Час затрачений на виконання завдання: 1 година</w:t>
-      </w:r>
-      <w:r>
-        <w:rPr>
-          <w:rFonts w:ascii="Times New Roman" w:eastAsia="Times New Roman" w:hAnsi="Times New Roman" w:cs="Times New Roman"/>
-          <w:sz w:val="24"/>
-          <w:szCs w:val="24"/>
-        </w:rPr>
-        <w:t xml:space="preserve"> і 30 хвилин</w:t>
+        <w:t>Час затрачений на виконання завдання: 1 година і 30 хвилин</w:t>
       </w:r>
     </w:p>
     <w:p>
@@ -11399,16 +9583,22 @@
         </w:rPr>
         <w:t xml:space="preserve">: </w:t>
       </w:r>
-      <w:proofErr w:type="spellStart"/>
-      <w:r>
-        <w:rPr>
-          <w:rFonts w:ascii="Times New Roman" w:eastAsia="Times New Roman" w:hAnsi="Times New Roman" w:cs="Times New Roman"/>
-          <w:sz w:val="24"/>
-          <w:szCs w:val="24"/>
-        </w:rPr>
-        <w:t>Class</w:t>
-      </w:r>
-      <w:proofErr w:type="spellEnd"/>
+      <w:r>
+        <w:rPr>
+          <w:rFonts w:ascii="Times New Roman" w:eastAsia="Times New Roman" w:hAnsi="Times New Roman" w:cs="Times New Roman"/>
+          <w:sz w:val="24"/>
+          <w:szCs w:val="24"/>
+        </w:rPr>
+        <w:t xml:space="preserve">Class </w:t>
+      </w:r>
+      <w:r>
+        <w:rPr>
+          <w:rFonts w:ascii="Times New Roman" w:eastAsia="Times New Roman" w:hAnsi="Times New Roman" w:cs="Times New Roman"/>
+          <w:sz w:val="24"/>
+          <w:szCs w:val="24"/>
+        </w:rPr>
+        <w:t>Practice Task</w:t>
+      </w:r>
       <w:r>
         <w:rPr>
           <w:rFonts w:ascii="Times New Roman" w:eastAsia="Times New Roman" w:hAnsi="Times New Roman" w:cs="Times New Roman"/>
@@ -11417,42 +9607,6 @@
         </w:rPr>
         <w:t xml:space="preserve"> </w:t>
       </w:r>
-      <w:proofErr w:type="spellStart"/>
-      <w:r>
-        <w:rPr>
-          <w:rFonts w:ascii="Times New Roman" w:eastAsia="Times New Roman" w:hAnsi="Times New Roman" w:cs="Times New Roman"/>
-          <w:sz w:val="24"/>
-          <w:szCs w:val="24"/>
-        </w:rPr>
-        <w:t>Practice</w:t>
-      </w:r>
-      <w:proofErr w:type="spellEnd"/>
-      <w:r>
-        <w:rPr>
-          <w:rFonts w:ascii="Times New Roman" w:eastAsia="Times New Roman" w:hAnsi="Times New Roman" w:cs="Times New Roman"/>
-          <w:sz w:val="24"/>
-          <w:szCs w:val="24"/>
-        </w:rPr>
-        <w:t xml:space="preserve"> </w:t>
-      </w:r>
-      <w:proofErr w:type="spellStart"/>
-      <w:r>
-        <w:rPr>
-          <w:rFonts w:ascii="Times New Roman" w:eastAsia="Times New Roman" w:hAnsi="Times New Roman" w:cs="Times New Roman"/>
-          <w:sz w:val="24"/>
-          <w:szCs w:val="24"/>
-        </w:rPr>
-        <w:t>Task</w:t>
-      </w:r>
-      <w:proofErr w:type="spellEnd"/>
-      <w:r>
-        <w:rPr>
-          <w:rFonts w:ascii="Times New Roman" w:eastAsia="Times New Roman" w:hAnsi="Times New Roman" w:cs="Times New Roman"/>
-          <w:sz w:val="24"/>
-          <w:szCs w:val="24"/>
-        </w:rPr>
-        <w:t xml:space="preserve"> </w:t>
-      </w:r>
     </w:p>
     <w:p>
       <w:pPr>
@@ -11482,6 +9636,7 @@
       <w:r>
         <w:rPr>
           <w:rFonts w:ascii="Times New Roman" w:eastAsia="Times New Roman" w:hAnsi="Times New Roman" w:cs="Times New Roman"/>
+          <w:noProof/>
           <w:sz w:val="24"/>
           <w:szCs w:val="24"/>
         </w:rPr>
@@ -11533,6 +9688,7 @@
       <w:r>
         <w:rPr>
           <w:rFonts w:ascii="Times New Roman" w:eastAsia="Times New Roman" w:hAnsi="Times New Roman" w:cs="Times New Roman"/>
+          <w:noProof/>
           <w:sz w:val="24"/>
           <w:szCs w:val="24"/>
         </w:rPr>
@@ -11584,6 +9740,7 @@
       <w:r>
         <w:rPr>
           <w:rFonts w:ascii="Times New Roman" w:eastAsia="Times New Roman" w:hAnsi="Times New Roman" w:cs="Times New Roman"/>
+          <w:noProof/>
           <w:sz w:val="24"/>
           <w:szCs w:val="24"/>
         </w:rPr>
@@ -11699,59 +9856,8 @@
           <w:sz w:val="24"/>
           <w:szCs w:val="24"/>
         </w:rPr>
-        <w:t xml:space="preserve">Використав функцію </w:t>
-      </w:r>
-      <w:proofErr w:type="spellStart"/>
-      <w:r>
-        <w:rPr>
-          <w:rFonts w:ascii="Times New Roman" w:eastAsia="Times New Roman" w:hAnsi="Times New Roman" w:cs="Times New Roman"/>
-          <w:color w:val="000000"/>
-          <w:sz w:val="24"/>
-          <w:szCs w:val="24"/>
-        </w:rPr>
-        <w:t>to_string</w:t>
-      </w:r>
-      <w:proofErr w:type="spellEnd"/>
-      <w:r>
-        <w:rPr>
-          <w:rFonts w:ascii="Times New Roman" w:eastAsia="Times New Roman" w:hAnsi="Times New Roman" w:cs="Times New Roman"/>
-          <w:color w:val="000000"/>
-          <w:sz w:val="24"/>
-          <w:szCs w:val="24"/>
-        </w:rPr>
-        <w:t xml:space="preserve">() для перетворення числа в тип </w:t>
-      </w:r>
-      <w:proofErr w:type="spellStart"/>
-      <w:r>
-        <w:rPr>
-          <w:rFonts w:ascii="Times New Roman" w:eastAsia="Times New Roman" w:hAnsi="Times New Roman" w:cs="Times New Roman"/>
-          <w:color w:val="000000"/>
-          <w:sz w:val="24"/>
-          <w:szCs w:val="24"/>
-        </w:rPr>
-        <w:t>string</w:t>
-      </w:r>
-      <w:proofErr w:type="spellEnd"/>
-      <w:r>
-        <w:rPr>
-          <w:rFonts w:ascii="Times New Roman" w:eastAsia="Times New Roman" w:hAnsi="Times New Roman" w:cs="Times New Roman"/>
-          <w:color w:val="000000"/>
-          <w:sz w:val="24"/>
-          <w:szCs w:val="24"/>
-        </w:rPr>
-        <w:t xml:space="preserve"> для подальшого порівнювання. Для цієї функції була підключена бібліотека </w:t>
-      </w:r>
-      <w:proofErr w:type="spellStart"/>
-      <w:r>
-        <w:rPr>
-          <w:rFonts w:ascii="Times New Roman" w:eastAsia="Times New Roman" w:hAnsi="Times New Roman" w:cs="Times New Roman"/>
-          <w:color w:val="000000"/>
-          <w:sz w:val="24"/>
-          <w:szCs w:val="24"/>
-        </w:rPr>
-        <w:t>algorithm</w:t>
-      </w:r>
-      <w:proofErr w:type="spellEnd"/>
+        <w:t>Використав функцію to_string() для перетворення числа в тип string для подальшого порівнювання. Для цієї функції була підключена бібліотека algorithm</w:t>
+      </w:r>
     </w:p>
     <w:p>
       <w:pPr>
@@ -11851,18 +9957,8 @@
           <w:sz w:val="24"/>
           <w:szCs w:val="24"/>
         </w:rPr>
-        <w:t xml:space="preserve">: </w:t>
-      </w:r>
-      <w:proofErr w:type="spellStart"/>
-      <w:r>
-        <w:rPr>
-          <w:rFonts w:ascii="Times New Roman" w:eastAsia="Times New Roman" w:hAnsi="Times New Roman" w:cs="Times New Roman"/>
-          <w:sz w:val="24"/>
-          <w:szCs w:val="24"/>
-        </w:rPr>
-        <w:t>Self</w:t>
-      </w:r>
-      <w:proofErr w:type="spellEnd"/>
+        <w:t>: Self Practice Task</w:t>
+      </w:r>
       <w:r>
         <w:rPr>
           <w:rFonts w:ascii="Times New Roman" w:eastAsia="Times New Roman" w:hAnsi="Times New Roman" w:cs="Times New Roman"/>
@@ -11871,42 +9967,6 @@
         </w:rPr>
         <w:t xml:space="preserve"> </w:t>
       </w:r>
-      <w:proofErr w:type="spellStart"/>
-      <w:r>
-        <w:rPr>
-          <w:rFonts w:ascii="Times New Roman" w:eastAsia="Times New Roman" w:hAnsi="Times New Roman" w:cs="Times New Roman"/>
-          <w:sz w:val="24"/>
-          <w:szCs w:val="24"/>
-        </w:rPr>
-        <w:t>Practice</w:t>
-      </w:r>
-      <w:proofErr w:type="spellEnd"/>
-      <w:r>
-        <w:rPr>
-          <w:rFonts w:ascii="Times New Roman" w:eastAsia="Times New Roman" w:hAnsi="Times New Roman" w:cs="Times New Roman"/>
-          <w:sz w:val="24"/>
-          <w:szCs w:val="24"/>
-        </w:rPr>
-        <w:t xml:space="preserve"> </w:t>
-      </w:r>
-      <w:proofErr w:type="spellStart"/>
-      <w:r>
-        <w:rPr>
-          <w:rFonts w:ascii="Times New Roman" w:eastAsia="Times New Roman" w:hAnsi="Times New Roman" w:cs="Times New Roman"/>
-          <w:sz w:val="24"/>
-          <w:szCs w:val="24"/>
-        </w:rPr>
-        <w:t>Task</w:t>
-      </w:r>
-      <w:proofErr w:type="spellEnd"/>
-      <w:r>
-        <w:rPr>
-          <w:rFonts w:ascii="Times New Roman" w:eastAsia="Times New Roman" w:hAnsi="Times New Roman" w:cs="Times New Roman"/>
-          <w:sz w:val="24"/>
-          <w:szCs w:val="24"/>
-        </w:rPr>
-        <w:t xml:space="preserve"> </w:t>
-      </w:r>
     </w:p>
     <w:p>
       <w:pPr>
@@ -11936,6 +9996,7 @@
       <w:r>
         <w:rPr>
           <w:rFonts w:ascii="Times New Roman" w:eastAsia="Times New Roman" w:hAnsi="Times New Roman" w:cs="Times New Roman"/>
+          <w:noProof/>
           <w:sz w:val="24"/>
           <w:szCs w:val="24"/>
         </w:rPr>
@@ -11987,6 +10048,7 @@
       <w:r>
         <w:rPr>
           <w:rFonts w:ascii="Times New Roman" w:eastAsia="Times New Roman" w:hAnsi="Times New Roman" w:cs="Times New Roman"/>
+          <w:noProof/>
           <w:sz w:val="24"/>
           <w:szCs w:val="24"/>
         </w:rPr>
@@ -12111,67 +10173,7 @@
           <w:sz w:val="24"/>
           <w:szCs w:val="24"/>
         </w:rPr>
-        <w:t xml:space="preserve">Було зроблено альтернативну версію програми використовуючи </w:t>
-      </w:r>
-      <w:proofErr w:type="spellStart"/>
-      <w:r>
-        <w:rPr>
-          <w:rFonts w:ascii="Times New Roman" w:eastAsia="Times New Roman" w:hAnsi="Times New Roman" w:cs="Times New Roman"/>
-          <w:color w:val="000000"/>
-          <w:sz w:val="24"/>
-          <w:szCs w:val="24"/>
-        </w:rPr>
-        <w:t>unique</w:t>
-      </w:r>
-      <w:proofErr w:type="spellEnd"/>
-      <w:r>
-        <w:rPr>
-          <w:rFonts w:ascii="Times New Roman" w:eastAsia="Times New Roman" w:hAnsi="Times New Roman" w:cs="Times New Roman"/>
-          <w:color w:val="000000"/>
-          <w:sz w:val="24"/>
-          <w:szCs w:val="24"/>
-        </w:rPr>
-        <w:t xml:space="preserve">, </w:t>
-      </w:r>
-      <w:proofErr w:type="spellStart"/>
-      <w:r>
-        <w:rPr>
-          <w:rFonts w:ascii="Times New Roman" w:eastAsia="Times New Roman" w:hAnsi="Times New Roman" w:cs="Times New Roman"/>
-          <w:color w:val="000000"/>
-          <w:sz w:val="24"/>
-          <w:szCs w:val="24"/>
-        </w:rPr>
-        <w:t>sort</w:t>
-      </w:r>
-      <w:proofErr w:type="spellEnd"/>
-      <w:r>
-        <w:rPr>
-          <w:rFonts w:ascii="Times New Roman" w:eastAsia="Times New Roman" w:hAnsi="Times New Roman" w:cs="Times New Roman"/>
-          <w:color w:val="000000"/>
-          <w:sz w:val="24"/>
-          <w:szCs w:val="24"/>
-        </w:rPr>
-        <w:t xml:space="preserve"> та </w:t>
-      </w:r>
-      <w:proofErr w:type="spellStart"/>
-      <w:r>
-        <w:rPr>
-          <w:rFonts w:ascii="Times New Roman" w:eastAsia="Times New Roman" w:hAnsi="Times New Roman" w:cs="Times New Roman"/>
-          <w:color w:val="000000"/>
-          <w:sz w:val="24"/>
-          <w:szCs w:val="24"/>
-        </w:rPr>
-        <w:t>rotate</w:t>
-      </w:r>
-      <w:proofErr w:type="spellEnd"/>
-      <w:r>
-        <w:rPr>
-          <w:rFonts w:ascii="Times New Roman" w:eastAsia="Times New Roman" w:hAnsi="Times New Roman" w:cs="Times New Roman"/>
-          <w:color w:val="000000"/>
-          <w:sz w:val="24"/>
-          <w:szCs w:val="24"/>
-        </w:rPr>
-        <w:t>.</w:t>
+        <w:t>Було зроблено альтернативну версію програми використовуючи unique, sort та rotate.</w:t>
       </w:r>
     </w:p>
     <w:p>
@@ -12259,7 +10261,7 @@
           <w:color w:val="000000"/>
         </w:rPr>
         <w:lastRenderedPageBreak/>
-        <w:t>5</w:t>
+        <w:t xml:space="preserve">5. </w:t>
       </w:r>
       <w:r>
         <w:rPr>
@@ -12267,143 +10269,682 @@
           <w:b/>
           <w:color w:val="000000"/>
         </w:rPr>
-        <w:t xml:space="preserve">. </w:t>
-      </w:r>
-      <w:r>
+        <w:tab/>
+        <w:t>Кооперація з командою:</w:t>
+      </w:r>
+    </w:p>
+    <w:p>
+      <w:pPr>
+        <w:rPr>
+          <w:rFonts w:ascii="Times New Roman" w:hAnsi="Times New Roman" w:cs="Times New Roman"/>
+          <w:sz w:val="24"/>
+          <w:szCs w:val="24"/>
+          <w:lang w:val="ru-RU"/>
+        </w:rPr>
+      </w:pPr>
+      <w:r>
+        <w:rPr>
+          <w:rFonts w:ascii="Times New Roman" w:hAnsi="Times New Roman" w:cs="Times New Roman"/>
+          <w:sz w:val="24"/>
+          <w:szCs w:val="24"/>
+          <w:lang w:val="ru-RU"/>
+        </w:rPr>
+        <w:t>Знімок конференції:</w:t>
+      </w:r>
+    </w:p>
+    <w:p>
+      <w:pPr>
+        <w:rPr>
+          <w:rFonts w:ascii="Times New Roman" w:eastAsia="Times New Roman" w:hAnsi="Times New Roman" w:cs="Times New Roman"/>
+          <w:sz w:val="24"/>
+          <w:szCs w:val="24"/>
+        </w:rPr>
+      </w:pPr>
+      <w:r>
+        <w:rPr>
+          <w:noProof/>
+        </w:rPr>
+        <w:drawing>
+          <wp:inline distT="0" distB="0" distL="0" distR="0" wp14:anchorId="389CAE5D" wp14:editId="57AEF2FB">
+            <wp:extent cx="6300470" cy="3545205"/>
+            <wp:effectExtent l="0" t="0" r="5080" b="0"/>
+            <wp:docPr id="2" name="Рисунок 2"/>
+            <wp:cNvGraphicFramePr>
+              <a:graphicFrameLocks xmlns:a="http://schemas.openxmlformats.org/drawingml/2006/main" noChangeAspect="1"/>
+            </wp:cNvGraphicFramePr>
+            <a:graphic xmlns:a="http://schemas.openxmlformats.org/drawingml/2006/main">
+              <a:graphicData uri="http://schemas.openxmlformats.org/drawingml/2006/picture">
+                <pic:pic xmlns:pic="http://schemas.openxmlformats.org/drawingml/2006/picture">
+                  <pic:nvPicPr>
+                    <pic:cNvPr id="0" name="Picture 1"/>
+                    <pic:cNvPicPr>
+                      <a:picLocks noChangeAspect="1" noChangeArrowheads="1"/>
+                    </pic:cNvPicPr>
+                  </pic:nvPicPr>
+                  <pic:blipFill>
+                    <a:blip r:embed="rId52" cstate="print">
+                      <a:extLst>
+                        <a:ext uri="{28A0092B-C50C-407E-A947-70E740481C1C}">
+                          <a14:useLocalDpi xmlns:a14="http://schemas.microsoft.com/office/drawing/2010/main" val="0"/>
+                        </a:ext>
+                      </a:extLst>
+                    </a:blip>
+                    <a:srcRect/>
+                    <a:stretch>
+                      <a:fillRect/>
+                    </a:stretch>
+                  </pic:blipFill>
+                  <pic:spPr bwMode="auto">
+                    <a:xfrm>
+                      <a:off x="0" y="0"/>
+                      <a:ext cx="6300470" cy="3545205"/>
+                    </a:xfrm>
+                    <a:prstGeom prst="rect">
+                      <a:avLst/>
+                    </a:prstGeom>
+                    <a:noFill/>
+                    <a:ln>
+                      <a:noFill/>
+                    </a:ln>
+                  </pic:spPr>
+                </pic:pic>
+              </a:graphicData>
+            </a:graphic>
+          </wp:inline>
+        </w:drawing>
+      </w:r>
+    </w:p>
+    <w:p>
+      <w:pPr>
+        <w:pStyle w:val="af0"/>
+        <w:rPr>
+          <w:rFonts w:ascii="Times New Roman" w:eastAsia="Times New Roman" w:hAnsi="Times New Roman" w:cs="Times New Roman"/>
+          <w:sz w:val="24"/>
+          <w:szCs w:val="24"/>
+        </w:rPr>
+      </w:pPr>
+      <w:r>
+        <w:rPr>
+          <w:sz w:val="20"/>
+          <w:szCs w:val="20"/>
+        </w:rPr>
+        <w:t>Рисунок 1</w:t>
+      </w:r>
+      <w:r>
+        <w:rPr>
+          <w:sz w:val="20"/>
+          <w:szCs w:val="20"/>
+        </w:rPr>
+        <w:t>9</w:t>
+      </w:r>
+      <w:r>
+        <w:rPr>
+          <w:sz w:val="20"/>
+          <w:szCs w:val="20"/>
+        </w:rPr>
+        <w:t xml:space="preserve">: </w:t>
+      </w:r>
+      <w:r>
+        <w:rPr>
+          <w:sz w:val="20"/>
+          <w:szCs w:val="20"/>
+        </w:rPr>
+        <w:t>Знімок з</w:t>
+      </w:r>
+      <w:r>
+        <w:rPr>
+          <w:sz w:val="20"/>
+          <w:szCs w:val="20"/>
+        </w:rPr>
+        <w:t>устрічі з командою</w:t>
+      </w:r>
+    </w:p>
+    <w:p>
+      <w:pPr>
+        <w:rPr>
+          <w:rFonts w:ascii="Times New Roman" w:eastAsia="Times New Roman" w:hAnsi="Times New Roman" w:cs="Times New Roman"/>
+          <w:sz w:val="24"/>
+          <w:szCs w:val="24"/>
+        </w:rPr>
+      </w:pPr>
+      <w:r>
+        <w:rPr>
+          <w:rFonts w:ascii="Times New Roman" w:eastAsia="Times New Roman" w:hAnsi="Times New Roman" w:cs="Times New Roman"/>
+          <w:sz w:val="24"/>
+          <w:szCs w:val="24"/>
+        </w:rPr>
+        <w:t xml:space="preserve">Знімок </w:t>
+      </w:r>
+      <w:r>
+        <w:rPr>
+          <w:rFonts w:ascii="Times New Roman" w:eastAsia="Times New Roman" w:hAnsi="Times New Roman" w:cs="Times New Roman"/>
+          <w:sz w:val="24"/>
+          <w:szCs w:val="24"/>
+          <w:lang w:val="en-US"/>
+        </w:rPr>
+        <w:t>Trello</w:t>
+      </w:r>
+      <w:r>
+        <w:rPr>
+          <w:rFonts w:ascii="Times New Roman" w:eastAsia="Times New Roman" w:hAnsi="Times New Roman" w:cs="Times New Roman"/>
+          <w:sz w:val="24"/>
+          <w:szCs w:val="24"/>
+        </w:rPr>
+        <w:t>:</w:t>
+      </w:r>
+    </w:p>
+    <w:p>
+      <w:pPr>
+        <w:pStyle w:val="af0"/>
+        <w:rPr>
+          <w:sz w:val="20"/>
+          <w:szCs w:val="20"/>
+        </w:rPr>
+      </w:pPr>
+      <w:r>
+        <w:rPr>
+          <w:noProof/>
+        </w:rPr>
+        <w:drawing>
+          <wp:inline distT="0" distB="0" distL="0" distR="0" wp14:anchorId="7A7CA294" wp14:editId="379A46CE">
+            <wp:extent cx="6300470" cy="3543935"/>
+            <wp:effectExtent l="0" t="0" r="5080" b="0"/>
+            <wp:docPr id="4" name="Рисунок 4"/>
+            <wp:cNvGraphicFramePr>
+              <a:graphicFrameLocks xmlns:a="http://schemas.openxmlformats.org/drawingml/2006/main" noChangeAspect="1"/>
+            </wp:cNvGraphicFramePr>
+            <a:graphic xmlns:a="http://schemas.openxmlformats.org/drawingml/2006/main">
+              <a:graphicData uri="http://schemas.openxmlformats.org/drawingml/2006/picture">
+                <pic:pic xmlns:pic="http://schemas.openxmlformats.org/drawingml/2006/picture">
+                  <pic:nvPicPr>
+                    <pic:cNvPr id="1" name=""/>
+                    <pic:cNvPicPr/>
+                  </pic:nvPicPr>
+                  <pic:blipFill>
+                    <a:blip r:embed="rId53"/>
+                    <a:stretch>
+                      <a:fillRect/>
+                    </a:stretch>
+                  </pic:blipFill>
+                  <pic:spPr>
+                    <a:xfrm>
+                      <a:off x="0" y="0"/>
+                      <a:ext cx="6300470" cy="3543935"/>
+                    </a:xfrm>
+                    <a:prstGeom prst="rect">
+                      <a:avLst/>
+                    </a:prstGeom>
+                  </pic:spPr>
+                </pic:pic>
+              </a:graphicData>
+            </a:graphic>
+          </wp:inline>
+        </w:drawing>
+      </w:r>
+      <w:r>
+        <w:rPr>
+          <w:sz w:val="20"/>
+          <w:szCs w:val="20"/>
+        </w:rPr>
+        <w:t xml:space="preserve"> </w:t>
+      </w:r>
+    </w:p>
+    <w:p>
+      <w:pPr>
+        <w:pStyle w:val="af0"/>
+        <w:rPr>
+          <w:rFonts w:ascii="Times New Roman" w:eastAsia="Times New Roman" w:hAnsi="Times New Roman" w:cs="Times New Roman"/>
+          <w:sz w:val="24"/>
+          <w:szCs w:val="24"/>
+          <w:lang w:val="ru-RU"/>
+        </w:rPr>
+      </w:pPr>
+      <w:r>
+        <w:rPr>
+          <w:sz w:val="20"/>
+          <w:szCs w:val="20"/>
+        </w:rPr>
+        <w:t xml:space="preserve">Рисунок </w:t>
+      </w:r>
+      <w:r>
+        <w:rPr>
+          <w:sz w:val="20"/>
+          <w:szCs w:val="20"/>
+          <w:lang w:val="ru-RU"/>
+        </w:rPr>
+        <w:t>20</w:t>
+      </w:r>
+      <w:r>
+        <w:rPr>
+          <w:sz w:val="20"/>
+          <w:szCs w:val="20"/>
+        </w:rPr>
+        <w:t xml:space="preserve">: </w:t>
+      </w:r>
+      <w:r>
+        <w:rPr>
+          <w:sz w:val="20"/>
+          <w:szCs w:val="20"/>
+          <w:lang w:val="ru-RU"/>
+        </w:rPr>
+        <w:t xml:space="preserve">Завдання в </w:t>
+      </w:r>
+      <w:r>
+        <w:rPr>
+          <w:sz w:val="20"/>
+          <w:szCs w:val="20"/>
+          <w:lang w:val="en-US"/>
+        </w:rPr>
+        <w:t>Trello</w:t>
+      </w:r>
+    </w:p>
+    <w:p>
+      <w:pPr>
+        <w:rPr>
+          <w:rFonts w:ascii="Times New Roman" w:eastAsia="Times New Roman" w:hAnsi="Times New Roman" w:cs="Times New Roman"/>
+          <w:sz w:val="24"/>
+          <w:szCs w:val="24"/>
+        </w:rPr>
+      </w:pPr>
+    </w:p>
+    <w:p>
+      <w:pPr>
+        <w:rPr>
+          <w:rFonts w:ascii="Times New Roman" w:eastAsia="Times New Roman" w:hAnsi="Times New Roman" w:cs="Times New Roman"/>
+          <w:sz w:val="24"/>
+          <w:szCs w:val="24"/>
+          <w:lang w:val="ru-RU"/>
+        </w:rPr>
+      </w:pPr>
+      <w:r>
+        <w:rPr>
+          <w:rFonts w:ascii="Times New Roman" w:eastAsia="Times New Roman" w:hAnsi="Times New Roman" w:cs="Times New Roman"/>
+          <w:sz w:val="24"/>
+          <w:szCs w:val="24"/>
+          <w:lang w:val="ru-RU"/>
+        </w:rPr>
+        <w:lastRenderedPageBreak/>
+        <w:t>Знімок коментарів від команди:</w:t>
+      </w:r>
+    </w:p>
+    <w:p>
+      <w:pPr>
+        <w:rPr>
+          <w:rFonts w:ascii="Times New Roman" w:eastAsia="Times New Roman" w:hAnsi="Times New Roman" w:cs="Times New Roman"/>
+          <w:sz w:val="24"/>
+          <w:szCs w:val="24"/>
+          <w:lang w:val="ru-RU"/>
+        </w:rPr>
+      </w:pPr>
+      <w:r>
+        <w:rPr>
+          <w:noProof/>
+        </w:rPr>
+        <w:drawing>
+          <wp:inline distT="0" distB="0" distL="0" distR="0" wp14:anchorId="0EA24F6E" wp14:editId="53A3BED1">
+            <wp:extent cx="6300470" cy="3543935"/>
+            <wp:effectExtent l="0" t="0" r="5080" b="0"/>
+            <wp:docPr id="7" name="Рисунок 7"/>
+            <wp:cNvGraphicFramePr>
+              <a:graphicFrameLocks xmlns:a="http://schemas.openxmlformats.org/drawingml/2006/main" noChangeAspect="1"/>
+            </wp:cNvGraphicFramePr>
+            <a:graphic xmlns:a="http://schemas.openxmlformats.org/drawingml/2006/main">
+              <a:graphicData uri="http://schemas.openxmlformats.org/drawingml/2006/picture">
+                <pic:pic xmlns:pic="http://schemas.openxmlformats.org/drawingml/2006/picture">
+                  <pic:nvPicPr>
+                    <pic:cNvPr id="1" name=""/>
+                    <pic:cNvPicPr/>
+                  </pic:nvPicPr>
+                  <pic:blipFill>
+                    <a:blip r:embed="rId54"/>
+                    <a:stretch>
+                      <a:fillRect/>
+                    </a:stretch>
+                  </pic:blipFill>
+                  <pic:spPr>
+                    <a:xfrm>
+                      <a:off x="0" y="0"/>
+                      <a:ext cx="6300470" cy="3543935"/>
+                    </a:xfrm>
+                    <a:prstGeom prst="rect">
+                      <a:avLst/>
+                    </a:prstGeom>
+                  </pic:spPr>
+                </pic:pic>
+              </a:graphicData>
+            </a:graphic>
+          </wp:inline>
+        </w:drawing>
+      </w:r>
+    </w:p>
+    <w:p>
+      <w:pPr>
+        <w:pStyle w:val="af0"/>
+        <w:rPr>
+          <w:rFonts w:ascii="Times New Roman" w:eastAsia="Times New Roman" w:hAnsi="Times New Roman" w:cs="Times New Roman"/>
+          <w:sz w:val="24"/>
+          <w:szCs w:val="24"/>
+          <w:lang w:val="ru-RU"/>
+        </w:rPr>
+      </w:pPr>
+      <w:r>
+        <w:rPr>
+          <w:sz w:val="20"/>
+          <w:szCs w:val="20"/>
+        </w:rPr>
+        <w:t xml:space="preserve">Рисунок </w:t>
+      </w:r>
+      <w:r>
+        <w:rPr>
+          <w:sz w:val="20"/>
+          <w:szCs w:val="20"/>
+          <w:lang w:val="ru-RU"/>
+        </w:rPr>
+        <w:t>21</w:t>
+      </w:r>
+      <w:r>
+        <w:rPr>
+          <w:sz w:val="20"/>
+          <w:szCs w:val="20"/>
+        </w:rPr>
+        <w:t xml:space="preserve">: </w:t>
+      </w:r>
+      <w:r>
+        <w:rPr>
+          <w:sz w:val="20"/>
+          <w:szCs w:val="20"/>
+          <w:lang w:val="ru-RU"/>
+        </w:rPr>
+        <w:t>Коментарі від команди</w:t>
+      </w:r>
+    </w:p>
+    <w:p>
+      <w:pPr>
+        <w:pStyle w:val="1"/>
         <w:rPr>
           <w:rFonts w:ascii="Times New Roman" w:eastAsia="Times New Roman" w:hAnsi="Times New Roman" w:cs="Times New Roman"/>
           <w:b/>
           <w:color w:val="000000"/>
         </w:rPr>
-        <w:tab/>
-        <w:t>Ко</w:t>
-      </w:r>
+      </w:pPr>
       <w:r>
         <w:rPr>
           <w:rFonts w:ascii="Times New Roman" w:eastAsia="Times New Roman" w:hAnsi="Times New Roman" w:cs="Times New Roman"/>
           <w:b/>
           <w:color w:val="000000"/>
         </w:rPr>
-        <w:t>операція з командою</w:t>
+        <w:t xml:space="preserve">Висновки: </w:t>
+      </w:r>
+    </w:p>
+    <w:p>
+      <w:pPr>
+        <w:spacing w:after="0" w:line="240" w:lineRule="auto"/>
+        <w:rPr>
+          <w:rFonts w:ascii="Times New Roman" w:hAnsi="Times New Roman" w:cs="Times New Roman"/>
+          <w:color w:val="000000"/>
+          <w:sz w:val="24"/>
+          <w:szCs w:val="24"/>
+          <w:shd w:val="clear" w:color="auto" w:fill="FFFFFF"/>
+        </w:rPr>
+      </w:pPr>
+      <w:r>
+        <w:rPr>
+          <w:rFonts w:ascii="Times New Roman" w:eastAsia="Times New Roman" w:hAnsi="Times New Roman" w:cs="Times New Roman"/>
+          <w:sz w:val="24"/>
+          <w:szCs w:val="24"/>
+        </w:rPr>
+        <w:t xml:space="preserve">Протягом </w:t>
+      </w:r>
+      <w:r>
+        <w:rPr>
+          <w:rFonts w:ascii="Times New Roman" w:eastAsia="Times New Roman" w:hAnsi="Times New Roman" w:cs="Times New Roman"/>
+          <w:bCs/>
+          <w:sz w:val="24"/>
+          <w:szCs w:val="24"/>
+        </w:rPr>
+        <w:t>лабораторних та практичних робіт №</w:t>
+      </w:r>
+      <w:r>
+        <w:rPr>
+          <w:rFonts w:ascii="Times New Roman" w:eastAsia="Times New Roman" w:hAnsi="Times New Roman" w:cs="Times New Roman"/>
+          <w:bCs/>
+          <w:sz w:val="24"/>
+          <w:szCs w:val="24"/>
+        </w:rPr>
+        <w:t>4</w:t>
       </w:r>
       <w:r>
         <w:rPr>
           <w:rFonts w:ascii="Times New Roman" w:eastAsia="Times New Roman" w:hAnsi="Times New Roman" w:cs="Times New Roman"/>
           <w:b/>
-          <w:color w:val="000000"/>
-        </w:rPr>
-        <w:t>:</w:t>
-      </w:r>
-    </w:p>
-    <w:p>
-      <w:proofErr w:type="spellStart"/>
-      <w:r>
-        <w:t>Скрін</w:t>
-      </w:r>
-      <w:proofErr w:type="spellEnd"/>
-      <w:r>
-        <w:t xml:space="preserve"> з зустрічі + </w:t>
-      </w:r>
-      <w:proofErr w:type="spellStart"/>
-      <w:r>
-        <w:t>скрін</w:t>
-      </w:r>
-      <w:proofErr w:type="spellEnd"/>
-      <w:r>
-        <w:t xml:space="preserve"> по </w:t>
-      </w:r>
-      <w:proofErr w:type="spellStart"/>
-      <w:r>
-        <w:t>трелло</w:t>
-      </w:r>
-      <w:proofErr w:type="spellEnd"/>
-      <w:r>
-        <w:t xml:space="preserve"> де все видно</w:t>
-      </w:r>
-    </w:p>
-    <w:p>
-      <w:proofErr w:type="spellStart"/>
-      <w:r>
-        <w:t>Скрін</w:t>
-      </w:r>
-      <w:proofErr w:type="spellEnd"/>
-      <w:r>
-        <w:t xml:space="preserve"> де видно 2 коментарі на пул </w:t>
-      </w:r>
-      <w:proofErr w:type="spellStart"/>
-      <w:r>
-        <w:t>реквесті</w:t>
-      </w:r>
-      <w:proofErr w:type="spellEnd"/>
-    </w:p>
-    <w:p>
-      <w:pPr>
-        <w:rPr>
-          <w:rFonts w:ascii="Times New Roman" w:eastAsia="Times New Roman" w:hAnsi="Times New Roman" w:cs="Times New Roman"/>
-          <w:sz w:val="24"/>
-          <w:szCs w:val="24"/>
-        </w:rPr>
-      </w:pPr>
-    </w:p>
-    <w:p>
-      <w:pPr>
-        <w:pStyle w:val="1"/>
-        <w:rPr>
-          <w:rFonts w:ascii="Times New Roman" w:eastAsia="Times New Roman" w:hAnsi="Times New Roman" w:cs="Times New Roman"/>
-          <w:b/>
-          <w:color w:val="000000"/>
-        </w:rPr>
-      </w:pPr>
-      <w:r>
-        <w:rPr>
-          <w:rFonts w:ascii="Times New Roman" w:eastAsia="Times New Roman" w:hAnsi="Times New Roman" w:cs="Times New Roman"/>
-          <w:b/>
-          <w:color w:val="000000"/>
-        </w:rPr>
-        <w:t xml:space="preserve">Висновки: </w:t>
+          <w:sz w:val="24"/>
+          <w:szCs w:val="24"/>
+        </w:rPr>
+        <w:t xml:space="preserve"> </w:t>
+      </w:r>
+      <w:r>
+        <w:rPr>
+          <w:rFonts w:ascii="Times New Roman" w:eastAsia="Times New Roman" w:hAnsi="Times New Roman" w:cs="Times New Roman"/>
+          <w:sz w:val="24"/>
+          <w:szCs w:val="24"/>
+        </w:rPr>
+        <w:t>було вивчен</w:t>
+      </w:r>
+      <w:r>
+        <w:rPr>
+          <w:rFonts w:ascii="Times New Roman" w:eastAsia="Times New Roman" w:hAnsi="Times New Roman" w:cs="Times New Roman"/>
+          <w:sz w:val="24"/>
+          <w:szCs w:val="24"/>
+        </w:rPr>
+        <w:t xml:space="preserve">о </w:t>
+      </w:r>
+      <w:r>
+        <w:rPr>
+          <w:rFonts w:ascii="Times New Roman" w:hAnsi="Times New Roman" w:cs="Times New Roman"/>
+          <w:color w:val="000000"/>
+          <w:sz w:val="24"/>
+          <w:szCs w:val="24"/>
+          <w:shd w:val="clear" w:color="auto" w:fill="FFFFFF"/>
+        </w:rPr>
+        <w:t>прості структури даних, такі як:</w:t>
+      </w:r>
+      <w:r>
+        <w:rPr>
+          <w:rFonts w:ascii="Times New Roman" w:hAnsi="Times New Roman" w:cs="Times New Roman"/>
+          <w:sz w:val="24"/>
+          <w:szCs w:val="24"/>
+          <w:shd w:val="clear" w:color="auto" w:fill="FFFFFF"/>
+        </w:rPr>
+        <w:t xml:space="preserve"> Array, </w:t>
+      </w:r>
+      <w:r>
+        <w:rPr>
+          <w:rFonts w:ascii="Times New Roman" w:hAnsi="Times New Roman" w:cs="Times New Roman"/>
+          <w:sz w:val="24"/>
+          <w:szCs w:val="24"/>
+        </w:rPr>
+        <w:t xml:space="preserve">Structure, Vector та </w:t>
+      </w:r>
+      <w:r>
+        <w:rPr>
+          <w:rFonts w:ascii="Times New Roman" w:hAnsi="Times New Roman" w:cs="Times New Roman"/>
+          <w:sz w:val="24"/>
+          <w:szCs w:val="24"/>
+          <w:shd w:val="clear" w:color="auto" w:fill="FFFFFF"/>
+        </w:rPr>
+        <w:t>List, також було вивчено</w:t>
+      </w:r>
+      <w:r>
+        <w:rPr>
+          <w:rFonts w:ascii="Times New Roman" w:hAnsi="Times New Roman" w:cs="Times New Roman"/>
+          <w:sz w:val="24"/>
+          <w:szCs w:val="24"/>
+          <w:shd w:val="clear" w:color="auto" w:fill="FFFFFF"/>
+        </w:rPr>
+        <w:t xml:space="preserve"> о</w:t>
+      </w:r>
+      <w:r>
+        <w:rPr>
+          <w:rFonts w:ascii="Times New Roman" w:hAnsi="Times New Roman" w:cs="Times New Roman"/>
+          <w:color w:val="000000"/>
+          <w:sz w:val="24"/>
+          <w:szCs w:val="24"/>
+          <w:shd w:val="clear" w:color="auto" w:fill="FFFFFF"/>
+        </w:rPr>
+        <w:t>дновимірні масиви</w:t>
+      </w:r>
+      <w:r>
+        <w:rPr>
+          <w:rFonts w:ascii="Times New Roman" w:hAnsi="Times New Roman" w:cs="Times New Roman"/>
+          <w:color w:val="000000"/>
+          <w:sz w:val="24"/>
+          <w:szCs w:val="24"/>
+          <w:shd w:val="clear" w:color="auto" w:fill="FFFFFF"/>
+        </w:rPr>
+        <w:t>, д</w:t>
+      </w:r>
+      <w:r>
+        <w:rPr>
+          <w:rFonts w:ascii="Times New Roman" w:hAnsi="Times New Roman" w:cs="Times New Roman"/>
+          <w:color w:val="000000"/>
+          <w:sz w:val="24"/>
+          <w:szCs w:val="24"/>
+          <w:shd w:val="clear" w:color="auto" w:fill="FFFFFF"/>
+        </w:rPr>
+        <w:t xml:space="preserve">вовимірні </w:t>
+      </w:r>
+      <w:r>
+        <w:rPr>
+          <w:rFonts w:ascii="Times New Roman" w:hAnsi="Times New Roman" w:cs="Times New Roman"/>
+          <w:color w:val="000000"/>
+          <w:sz w:val="24"/>
+          <w:szCs w:val="24"/>
+          <w:shd w:val="clear" w:color="auto" w:fill="FFFFFF"/>
+        </w:rPr>
+        <w:t>м</w:t>
+      </w:r>
+      <w:r>
+        <w:rPr>
+          <w:rFonts w:ascii="Times New Roman" w:hAnsi="Times New Roman" w:cs="Times New Roman"/>
+          <w:color w:val="000000"/>
+          <w:sz w:val="24"/>
+          <w:szCs w:val="24"/>
+          <w:shd w:val="clear" w:color="auto" w:fill="FFFFFF"/>
+        </w:rPr>
+        <w:t>асиви</w:t>
+      </w:r>
+      <w:r>
+        <w:rPr>
+          <w:rFonts w:ascii="Times New Roman" w:hAnsi="Times New Roman" w:cs="Times New Roman"/>
+          <w:color w:val="000000"/>
+          <w:sz w:val="24"/>
+          <w:szCs w:val="24"/>
+          <w:shd w:val="clear" w:color="auto" w:fill="FFFFFF"/>
+        </w:rPr>
+        <w:t>, а також а</w:t>
+      </w:r>
+      <w:r>
+        <w:rPr>
+          <w:rFonts w:ascii="Times New Roman" w:hAnsi="Times New Roman" w:cs="Times New Roman"/>
+          <w:color w:val="000000"/>
+          <w:sz w:val="24"/>
+          <w:szCs w:val="24"/>
+          <w:shd w:val="clear" w:color="auto" w:fill="FFFFFF"/>
+        </w:rPr>
+        <w:t>лгоритми обробки</w:t>
+      </w:r>
+      <w:r>
+        <w:rPr>
+          <w:rFonts w:ascii="Times New Roman" w:hAnsi="Times New Roman" w:cs="Times New Roman"/>
+          <w:color w:val="000000"/>
+          <w:sz w:val="24"/>
+          <w:szCs w:val="24"/>
+          <w:shd w:val="clear" w:color="auto" w:fill="FFFFFF"/>
+        </w:rPr>
+        <w:t xml:space="preserve"> даних:</w:t>
+      </w:r>
+      <w:r>
+        <w:rPr>
+          <w:rFonts w:ascii="Times New Roman" w:hAnsi="Times New Roman" w:cs="Times New Roman"/>
+          <w:color w:val="000000"/>
+          <w:sz w:val="24"/>
+          <w:szCs w:val="24"/>
+          <w:shd w:val="clear" w:color="auto" w:fill="FFFFFF"/>
+        </w:rPr>
+        <w:t xml:space="preserve"> сортування, пошук, хешування та дерева</w:t>
       </w:r>
     </w:p>
     <w:p>
       <w:pPr>
         <w:spacing w:after="0" w:line="240" w:lineRule="auto"/>
         <w:rPr>
-          <w:rFonts w:ascii="Times New Roman" w:hAnsi="Times New Roman" w:cs="Times New Roman"/>
-          <w:color w:val="000000"/>
-          <w:sz w:val="24"/>
-          <w:szCs w:val="24"/>
-          <w:shd w:val="clear" w:color="auto" w:fill="FFFFFF"/>
-        </w:rPr>
-      </w:pPr>
-      <w:r>
-        <w:rPr>
-          <w:rFonts w:ascii="Times New Roman" w:eastAsia="Times New Roman" w:hAnsi="Times New Roman" w:cs="Times New Roman"/>
-          <w:sz w:val="24"/>
-          <w:szCs w:val="24"/>
-        </w:rPr>
-        <w:t xml:space="preserve">Протягом </w:t>
-      </w:r>
-      <w:r>
-        <w:rPr>
-          <w:rFonts w:ascii="Times New Roman" w:eastAsia="Times New Roman" w:hAnsi="Times New Roman" w:cs="Times New Roman"/>
-          <w:bCs/>
-          <w:sz w:val="24"/>
-          <w:szCs w:val="24"/>
-        </w:rPr>
-        <w:t>лабораторних та практичних робіт №</w:t>
-      </w:r>
-      <w:r>
-        <w:rPr>
-          <w:rFonts w:ascii="Times New Roman" w:eastAsia="Times New Roman" w:hAnsi="Times New Roman" w:cs="Times New Roman"/>
-          <w:bCs/>
-          <w:sz w:val="24"/>
-          <w:szCs w:val="24"/>
-        </w:rPr>
-        <w:t>4</w:t>
-      </w:r>
-      <w:r>
-        <w:rPr>
-          <w:rFonts w:ascii="Times New Roman" w:eastAsia="Times New Roman" w:hAnsi="Times New Roman" w:cs="Times New Roman"/>
-          <w:b/>
+          <w:rFonts w:ascii="Times New Roman" w:eastAsia="Times New Roman" w:hAnsi="Times New Roman" w:cs="Times New Roman"/>
+          <w:sz w:val="24"/>
+          <w:szCs w:val="24"/>
+        </w:rPr>
+      </w:pPr>
+      <w:r>
+        <w:rPr>
+          <w:rFonts w:ascii="Times New Roman" w:eastAsia="Times New Roman" w:hAnsi="Times New Roman" w:cs="Times New Roman"/>
+          <w:sz w:val="24"/>
+          <w:szCs w:val="24"/>
+        </w:rPr>
+        <w:t>Всі завдання були відслідковані в дошці на Trello.</w:t>
+      </w:r>
+      <w:r>
+        <w:rPr>
+          <w:rFonts w:ascii="Times New Roman" w:eastAsia="Times New Roman" w:hAnsi="Times New Roman" w:cs="Times New Roman"/>
+          <w:sz w:val="24"/>
+          <w:szCs w:val="24"/>
+        </w:rPr>
+        <w:t xml:space="preserve"> Були онлайн зустрічі з командою, в яких ми владнали всі непорозуміння</w:t>
+      </w:r>
+      <w:r>
+        <w:rPr>
+          <w:rFonts w:ascii="Times New Roman" w:eastAsia="Times New Roman" w:hAnsi="Times New Roman" w:cs="Times New Roman"/>
+          <w:sz w:val="24"/>
+          <w:szCs w:val="24"/>
+        </w:rPr>
+        <w:t>.</w:t>
+      </w:r>
+    </w:p>
+    <w:p>
+      <w:pPr>
+        <w:rPr>
+          <w:rFonts w:ascii="Times New Roman" w:eastAsia="Times New Roman" w:hAnsi="Times New Roman" w:cs="Times New Roman"/>
+          <w:sz w:val="24"/>
+          <w:szCs w:val="24"/>
+        </w:rPr>
+      </w:pPr>
+    </w:p>
+    <w:p>
+      <w:pPr>
+        <w:rPr>
+          <w:rFonts w:ascii="Times New Roman" w:eastAsia="Times New Roman" w:hAnsi="Times New Roman" w:cs="Times New Roman"/>
+          <w:sz w:val="24"/>
+          <w:szCs w:val="24"/>
+          <w:lang w:val="en-US"/>
+        </w:rPr>
+      </w:pPr>
+      <w:r>
+        <w:rPr>
+          <w:rFonts w:ascii="Times New Roman" w:eastAsia="Times New Roman" w:hAnsi="Times New Roman" w:cs="Times New Roman"/>
+          <w:sz w:val="24"/>
+          <w:szCs w:val="24"/>
+        </w:rPr>
+        <w:t xml:space="preserve">Посилання на Pull request: </w:t>
+      </w:r>
+      <w:r>
+        <w:rPr>
+          <w:rFonts w:ascii="Times New Roman" w:eastAsia="Times New Roman" w:hAnsi="Times New Roman" w:cs="Times New Roman"/>
+          <w:sz w:val="24"/>
+          <w:szCs w:val="24"/>
+        </w:rPr>
+        <w:t>https://github.com/artificial-intelligence</w:t>
+      </w:r>
+      <w:r>
+        <w:rPr>
+          <w:rFonts w:ascii="Times New Roman" w:eastAsia="Times New Roman" w:hAnsi="Times New Roman" w:cs="Times New Roman"/>
           <w:sz w:val="24"/>
           <w:szCs w:val="24"/>
         </w:rPr>
@@ -12415,446 +10956,32 @@
           <w:sz w:val="24"/>
           <w:szCs w:val="24"/>
         </w:rPr>
-        <w:t>було вивчен</w:t>
-      </w:r>
-      <w:r>
-        <w:rPr>
-          <w:rFonts w:ascii="Times New Roman" w:eastAsia="Times New Roman" w:hAnsi="Times New Roman" w:cs="Times New Roman"/>
-          <w:sz w:val="24"/>
-          <w:szCs w:val="24"/>
-        </w:rPr>
-        <w:t xml:space="preserve">о </w:t>
-      </w:r>
-      <w:r>
-        <w:rPr>
-          <w:rFonts w:ascii="Times New Roman" w:hAnsi="Times New Roman" w:cs="Times New Roman"/>
-          <w:color w:val="000000"/>
-          <w:sz w:val="24"/>
-          <w:szCs w:val="24"/>
-          <w:shd w:val="clear" w:color="auto" w:fill="FFFFFF"/>
-        </w:rPr>
-        <w:t>п</w:t>
-      </w:r>
-      <w:r>
-        <w:rPr>
-          <w:rFonts w:ascii="Times New Roman" w:hAnsi="Times New Roman" w:cs="Times New Roman"/>
-          <w:color w:val="000000"/>
-          <w:sz w:val="24"/>
-          <w:szCs w:val="24"/>
-          <w:shd w:val="clear" w:color="auto" w:fill="FFFFFF"/>
-        </w:rPr>
-        <w:t>рості структури даних</w:t>
-      </w:r>
-      <w:r>
-        <w:rPr>
-          <w:rFonts w:ascii="Times New Roman" w:hAnsi="Times New Roman" w:cs="Times New Roman"/>
-          <w:color w:val="000000"/>
-          <w:sz w:val="24"/>
-          <w:szCs w:val="24"/>
-          <w:shd w:val="clear" w:color="auto" w:fill="FFFFFF"/>
-        </w:rPr>
-        <w:t>, такі як:</w:t>
-      </w:r>
-      <w:r>
-        <w:rPr>
-          <w:rFonts w:ascii="Times New Roman" w:hAnsi="Times New Roman" w:cs="Times New Roman"/>
-          <w:sz w:val="24"/>
-          <w:szCs w:val="24"/>
-          <w:shd w:val="clear" w:color="auto" w:fill="FFFFFF"/>
-        </w:rPr>
-        <w:t xml:space="preserve"> </w:t>
-      </w:r>
-      <w:proofErr w:type="spellStart"/>
-      <w:r>
-        <w:rPr>
-          <w:rFonts w:ascii="Times New Roman" w:hAnsi="Times New Roman" w:cs="Times New Roman"/>
-          <w:sz w:val="24"/>
-          <w:szCs w:val="24"/>
-          <w:shd w:val="clear" w:color="auto" w:fill="FFFFFF"/>
-        </w:rPr>
-        <w:t>Array</w:t>
-      </w:r>
-      <w:proofErr w:type="spellEnd"/>
-      <w:r>
-        <w:rPr>
-          <w:rFonts w:ascii="Times New Roman" w:hAnsi="Times New Roman" w:cs="Times New Roman"/>
-          <w:sz w:val="24"/>
-          <w:szCs w:val="24"/>
-          <w:shd w:val="clear" w:color="auto" w:fill="FFFFFF"/>
-        </w:rPr>
-        <w:t xml:space="preserve">, </w:t>
-      </w:r>
-      <w:proofErr w:type="spellStart"/>
-      <w:r>
-        <w:rPr>
-          <w:rFonts w:ascii="Times New Roman" w:hAnsi="Times New Roman" w:cs="Times New Roman"/>
-          <w:sz w:val="24"/>
-          <w:szCs w:val="24"/>
-        </w:rPr>
-        <w:t>Structure</w:t>
-      </w:r>
-      <w:proofErr w:type="spellEnd"/>
-      <w:r>
-        <w:rPr>
-          <w:rFonts w:ascii="Times New Roman" w:hAnsi="Times New Roman" w:cs="Times New Roman"/>
-          <w:sz w:val="24"/>
-          <w:szCs w:val="24"/>
-        </w:rPr>
-        <w:t xml:space="preserve">, </w:t>
-      </w:r>
-      <w:proofErr w:type="spellStart"/>
-      <w:r>
-        <w:rPr>
-          <w:rFonts w:ascii="Times New Roman" w:hAnsi="Times New Roman" w:cs="Times New Roman"/>
-          <w:sz w:val="24"/>
-          <w:szCs w:val="24"/>
-        </w:rPr>
-        <w:t>Vector</w:t>
-      </w:r>
-      <w:proofErr w:type="spellEnd"/>
-      <w:r>
-        <w:rPr>
-          <w:rFonts w:ascii="Times New Roman" w:hAnsi="Times New Roman" w:cs="Times New Roman"/>
-          <w:sz w:val="24"/>
-          <w:szCs w:val="24"/>
-        </w:rPr>
-        <w:t xml:space="preserve"> та </w:t>
-      </w:r>
-      <w:proofErr w:type="spellStart"/>
-      <w:r>
-        <w:rPr>
-          <w:rFonts w:ascii="Times New Roman" w:hAnsi="Times New Roman" w:cs="Times New Roman"/>
-          <w:sz w:val="24"/>
-          <w:szCs w:val="24"/>
-          <w:shd w:val="clear" w:color="auto" w:fill="FFFFFF"/>
-        </w:rPr>
-        <w:t>List</w:t>
-      </w:r>
-      <w:proofErr w:type="spellEnd"/>
-      <w:r>
-        <w:rPr>
-          <w:rFonts w:ascii="Times New Roman" w:hAnsi="Times New Roman" w:cs="Times New Roman"/>
-          <w:sz w:val="24"/>
-          <w:szCs w:val="24"/>
-          <w:shd w:val="clear" w:color="auto" w:fill="FFFFFF"/>
-        </w:rPr>
-        <w:t>, також було вивчено</w:t>
-      </w:r>
-      <w:r>
-        <w:rPr>
-          <w:rFonts w:ascii="Times New Roman" w:hAnsi="Times New Roman" w:cs="Times New Roman"/>
-          <w:sz w:val="24"/>
-          <w:szCs w:val="24"/>
-          <w:shd w:val="clear" w:color="auto" w:fill="FFFFFF"/>
-        </w:rPr>
-        <w:t xml:space="preserve"> о</w:t>
-      </w:r>
-      <w:r>
-        <w:rPr>
-          <w:rFonts w:ascii="Times New Roman" w:hAnsi="Times New Roman" w:cs="Times New Roman"/>
-          <w:color w:val="000000"/>
-          <w:sz w:val="24"/>
-          <w:szCs w:val="24"/>
-          <w:shd w:val="clear" w:color="auto" w:fill="FFFFFF"/>
-        </w:rPr>
-        <w:t>дновимірні масиви</w:t>
-      </w:r>
-      <w:r>
-        <w:rPr>
-          <w:rFonts w:ascii="Times New Roman" w:hAnsi="Times New Roman" w:cs="Times New Roman"/>
-          <w:color w:val="000000"/>
-          <w:sz w:val="24"/>
-          <w:szCs w:val="24"/>
-          <w:shd w:val="clear" w:color="auto" w:fill="FFFFFF"/>
-        </w:rPr>
-        <w:t>, д</w:t>
-      </w:r>
-      <w:r>
-        <w:rPr>
-          <w:rFonts w:ascii="Times New Roman" w:hAnsi="Times New Roman" w:cs="Times New Roman"/>
-          <w:color w:val="000000"/>
-          <w:sz w:val="24"/>
-          <w:szCs w:val="24"/>
-          <w:shd w:val="clear" w:color="auto" w:fill="FFFFFF"/>
-        </w:rPr>
-        <w:t xml:space="preserve">вовимірні </w:t>
-      </w:r>
-      <w:r>
-        <w:rPr>
-          <w:rFonts w:ascii="Times New Roman" w:hAnsi="Times New Roman" w:cs="Times New Roman"/>
-          <w:color w:val="000000"/>
-          <w:sz w:val="24"/>
-          <w:szCs w:val="24"/>
-          <w:shd w:val="clear" w:color="auto" w:fill="FFFFFF"/>
-        </w:rPr>
-        <w:t>м</w:t>
-      </w:r>
-      <w:r>
-        <w:rPr>
-          <w:rFonts w:ascii="Times New Roman" w:hAnsi="Times New Roman" w:cs="Times New Roman"/>
-          <w:color w:val="000000"/>
-          <w:sz w:val="24"/>
-          <w:szCs w:val="24"/>
-          <w:shd w:val="clear" w:color="auto" w:fill="FFFFFF"/>
-        </w:rPr>
-        <w:t>асиви</w:t>
-      </w:r>
-      <w:r>
-        <w:rPr>
-          <w:rFonts w:ascii="Times New Roman" w:hAnsi="Times New Roman" w:cs="Times New Roman"/>
-          <w:color w:val="000000"/>
-          <w:sz w:val="24"/>
-          <w:szCs w:val="24"/>
-          <w:shd w:val="clear" w:color="auto" w:fill="FFFFFF"/>
-        </w:rPr>
-        <w:t>, а також а</w:t>
+        <w:t>department/ai_programming_playground/pull/</w:t>
+      </w:r>
+      <w:r>
+        <w:rPr>
+          <w:rFonts w:ascii="Times New Roman" w:eastAsia="Times New Roman" w:hAnsi="Times New Roman" w:cs="Times New Roman"/>
+          <w:sz w:val="24"/>
+          <w:szCs w:val="24"/>
+          <w:lang w:val="en-US"/>
+        </w:rPr>
+        <w:t>50</w:t>
+      </w:r>
+      <w:r>
+        <w:rPr>
+          <w:rFonts w:ascii="Times New Roman" w:eastAsia="Times New Roman" w:hAnsi="Times New Roman" w:cs="Times New Roman"/>
+          <w:sz w:val="24"/>
+          <w:szCs w:val="24"/>
+          <w:lang w:val="en-US"/>
+        </w:rPr>
+        <w:t>7</w:t>
       </w:r>
       <w:bookmarkStart w:id="0" w:name="_GoBack"/>
       <w:bookmarkEnd w:id="0"/>
-      <w:r>
-        <w:rPr>
-          <w:rFonts w:ascii="Times New Roman" w:hAnsi="Times New Roman" w:cs="Times New Roman"/>
-          <w:color w:val="000000"/>
-          <w:sz w:val="24"/>
-          <w:szCs w:val="24"/>
-          <w:shd w:val="clear" w:color="auto" w:fill="FFFFFF"/>
-        </w:rPr>
-        <w:t>лгоритми обробки</w:t>
-      </w:r>
-      <w:r>
-        <w:rPr>
-          <w:rFonts w:ascii="Times New Roman" w:hAnsi="Times New Roman" w:cs="Times New Roman"/>
-          <w:color w:val="000000"/>
-          <w:sz w:val="24"/>
-          <w:szCs w:val="24"/>
-          <w:shd w:val="clear" w:color="auto" w:fill="FFFFFF"/>
-        </w:rPr>
-        <w:t xml:space="preserve"> даних:</w:t>
-      </w:r>
-      <w:r>
-        <w:rPr>
-          <w:rFonts w:ascii="Times New Roman" w:hAnsi="Times New Roman" w:cs="Times New Roman"/>
-          <w:color w:val="000000"/>
-          <w:sz w:val="24"/>
-          <w:szCs w:val="24"/>
-          <w:shd w:val="clear" w:color="auto" w:fill="FFFFFF"/>
-        </w:rPr>
-        <w:t xml:space="preserve"> сортування, пошук, хешування та дерева</w:t>
-      </w:r>
-    </w:p>
-    <w:p>
-      <w:pPr>
-        <w:spacing w:after="0" w:line="240" w:lineRule="auto"/>
-        <w:rPr>
-          <w:rFonts w:ascii="Times New Roman" w:eastAsia="Times New Roman" w:hAnsi="Times New Roman" w:cs="Times New Roman"/>
-          <w:sz w:val="24"/>
-          <w:szCs w:val="24"/>
-        </w:rPr>
-      </w:pPr>
-      <w:r>
-        <w:rPr>
-          <w:rFonts w:ascii="Times New Roman" w:eastAsia="Times New Roman" w:hAnsi="Times New Roman" w:cs="Times New Roman"/>
-          <w:sz w:val="24"/>
-          <w:szCs w:val="24"/>
-        </w:rPr>
-        <w:t xml:space="preserve">Всі завдання були </w:t>
-      </w:r>
-      <w:proofErr w:type="spellStart"/>
-      <w:r>
-        <w:rPr>
-          <w:rFonts w:ascii="Times New Roman" w:eastAsia="Times New Roman" w:hAnsi="Times New Roman" w:cs="Times New Roman"/>
-          <w:sz w:val="24"/>
-          <w:szCs w:val="24"/>
-        </w:rPr>
-        <w:t>відслідковані</w:t>
-      </w:r>
-      <w:proofErr w:type="spellEnd"/>
-      <w:r>
-        <w:rPr>
-          <w:rFonts w:ascii="Times New Roman" w:eastAsia="Times New Roman" w:hAnsi="Times New Roman" w:cs="Times New Roman"/>
-          <w:sz w:val="24"/>
-          <w:szCs w:val="24"/>
-        </w:rPr>
-        <w:t xml:space="preserve"> в дошці на </w:t>
-      </w:r>
-      <w:proofErr w:type="spellStart"/>
-      <w:r>
-        <w:rPr>
-          <w:rFonts w:ascii="Times New Roman" w:eastAsia="Times New Roman" w:hAnsi="Times New Roman" w:cs="Times New Roman"/>
-          <w:sz w:val="24"/>
-          <w:szCs w:val="24"/>
-        </w:rPr>
-        <w:t>Trello</w:t>
-      </w:r>
-      <w:proofErr w:type="spellEnd"/>
-      <w:r>
-        <w:rPr>
-          <w:rFonts w:ascii="Times New Roman" w:eastAsia="Times New Roman" w:hAnsi="Times New Roman" w:cs="Times New Roman"/>
-          <w:sz w:val="24"/>
-          <w:szCs w:val="24"/>
-        </w:rPr>
-        <w:t>.</w:t>
-      </w:r>
-      <w:r>
-        <w:rPr>
-          <w:rFonts w:ascii="Times New Roman" w:eastAsia="Times New Roman" w:hAnsi="Times New Roman" w:cs="Times New Roman"/>
-          <w:sz w:val="24"/>
-          <w:szCs w:val="24"/>
-        </w:rPr>
-        <w:t xml:space="preserve"> Були онлайн зустрічі з командою, в яких ми владнали всі непорозуміння</w:t>
-      </w:r>
-      <w:r>
-        <w:rPr>
-          <w:rFonts w:ascii="Times New Roman" w:eastAsia="Times New Roman" w:hAnsi="Times New Roman" w:cs="Times New Roman"/>
-          <w:sz w:val="24"/>
-          <w:szCs w:val="24"/>
-        </w:rPr>
-        <w:t>.</w:t>
-      </w:r>
-    </w:p>
-    <w:p>
-      <w:pPr>
-        <w:rPr>
-          <w:rFonts w:ascii="Times New Roman" w:eastAsia="Times New Roman" w:hAnsi="Times New Roman" w:cs="Times New Roman"/>
-          <w:sz w:val="24"/>
-          <w:szCs w:val="24"/>
-        </w:rPr>
-      </w:pPr>
-    </w:p>
-    <w:p>
-      <w:pPr>
-        <w:rPr>
-          <w:rFonts w:ascii="Times New Roman" w:eastAsia="Times New Roman" w:hAnsi="Times New Roman" w:cs="Times New Roman"/>
-          <w:sz w:val="24"/>
-          <w:szCs w:val="24"/>
-        </w:rPr>
-      </w:pPr>
-      <w:r>
-        <w:rPr>
-          <w:rFonts w:ascii="Times New Roman" w:eastAsia="Times New Roman" w:hAnsi="Times New Roman" w:cs="Times New Roman"/>
-          <w:sz w:val="24"/>
-          <w:szCs w:val="24"/>
-        </w:rPr>
-        <w:t xml:space="preserve">Посилання на </w:t>
-      </w:r>
-      <w:proofErr w:type="spellStart"/>
-      <w:r>
-        <w:rPr>
-          <w:rFonts w:ascii="Times New Roman" w:eastAsia="Times New Roman" w:hAnsi="Times New Roman" w:cs="Times New Roman"/>
-          <w:sz w:val="24"/>
-          <w:szCs w:val="24"/>
-        </w:rPr>
-        <w:t>Pull</w:t>
-      </w:r>
-      <w:proofErr w:type="spellEnd"/>
-      <w:r>
-        <w:rPr>
-          <w:rFonts w:ascii="Times New Roman" w:eastAsia="Times New Roman" w:hAnsi="Times New Roman" w:cs="Times New Roman"/>
-          <w:sz w:val="24"/>
-          <w:szCs w:val="24"/>
-        </w:rPr>
-        <w:t xml:space="preserve"> </w:t>
-      </w:r>
-      <w:proofErr w:type="spellStart"/>
-      <w:r>
-        <w:rPr>
-          <w:rFonts w:ascii="Times New Roman" w:eastAsia="Times New Roman" w:hAnsi="Times New Roman" w:cs="Times New Roman"/>
-          <w:sz w:val="24"/>
-          <w:szCs w:val="24"/>
-        </w:rPr>
-        <w:t>request</w:t>
-      </w:r>
-      <w:proofErr w:type="spellEnd"/>
-      <w:r>
-        <w:rPr>
-          <w:rFonts w:ascii="Times New Roman" w:eastAsia="Times New Roman" w:hAnsi="Times New Roman" w:cs="Times New Roman"/>
-          <w:sz w:val="24"/>
-          <w:szCs w:val="24"/>
-        </w:rPr>
-        <w:t xml:space="preserve">: </w:t>
-      </w:r>
-      <w:r>
-        <w:rPr>
-          <w:rFonts w:ascii="Times New Roman" w:eastAsia="Times New Roman" w:hAnsi="Times New Roman" w:cs="Times New Roman"/>
-          <w:sz w:val="24"/>
-          <w:szCs w:val="24"/>
-        </w:rPr>
-        <w:t>https://github.com/artificial-intelligence</w:t>
-      </w:r>
-      <w:r>
-        <w:rPr>
-          <w:rFonts w:ascii="Times New Roman" w:eastAsia="Times New Roman" w:hAnsi="Times New Roman" w:cs="Times New Roman"/>
-          <w:sz w:val="24"/>
-          <w:szCs w:val="24"/>
-        </w:rPr>
-        <w:t xml:space="preserve"> </w:t>
-      </w:r>
-      <w:proofErr w:type="spellStart"/>
-      <w:r>
-        <w:rPr>
-          <w:rFonts w:ascii="Times New Roman" w:eastAsia="Times New Roman" w:hAnsi="Times New Roman" w:cs="Times New Roman"/>
-          <w:sz w:val="24"/>
-          <w:szCs w:val="24"/>
-        </w:rPr>
-        <w:t>department</w:t>
-      </w:r>
-      <w:proofErr w:type="spellEnd"/>
-      <w:r>
-        <w:rPr>
-          <w:rFonts w:ascii="Times New Roman" w:eastAsia="Times New Roman" w:hAnsi="Times New Roman" w:cs="Times New Roman"/>
-          <w:sz w:val="24"/>
-          <w:szCs w:val="24"/>
-        </w:rPr>
-        <w:t>/</w:t>
-      </w:r>
-      <w:proofErr w:type="spellStart"/>
-      <w:r>
-        <w:rPr>
-          <w:rFonts w:ascii="Times New Roman" w:eastAsia="Times New Roman" w:hAnsi="Times New Roman" w:cs="Times New Roman"/>
-          <w:sz w:val="24"/>
-          <w:szCs w:val="24"/>
-        </w:rPr>
-        <w:t>ai_programming_playground</w:t>
-      </w:r>
-      <w:proofErr w:type="spellEnd"/>
-      <w:r>
-        <w:rPr>
-          <w:rFonts w:ascii="Times New Roman" w:eastAsia="Times New Roman" w:hAnsi="Times New Roman" w:cs="Times New Roman"/>
-          <w:sz w:val="24"/>
-          <w:szCs w:val="24"/>
-        </w:rPr>
-        <w:t>/</w:t>
-      </w:r>
-      <w:proofErr w:type="spellStart"/>
-      <w:r>
-        <w:rPr>
-          <w:rFonts w:ascii="Times New Roman" w:eastAsia="Times New Roman" w:hAnsi="Times New Roman" w:cs="Times New Roman"/>
-          <w:sz w:val="24"/>
-          <w:szCs w:val="24"/>
-        </w:rPr>
-        <w:t>pull</w:t>
-      </w:r>
-      <w:proofErr w:type="spellEnd"/>
-      <w:r>
-        <w:rPr>
-          <w:rFonts w:ascii="Times New Roman" w:eastAsia="Times New Roman" w:hAnsi="Times New Roman" w:cs="Times New Roman"/>
-          <w:sz w:val="24"/>
-          <w:szCs w:val="24"/>
-        </w:rPr>
-        <w:t>/</w:t>
-      </w:r>
-      <w:r>
-        <w:rPr>
-          <w:rFonts w:ascii="Times New Roman" w:eastAsia="Times New Roman" w:hAnsi="Times New Roman" w:cs="Times New Roman"/>
-          <w:sz w:val="24"/>
-          <w:szCs w:val="24"/>
-        </w:rPr>
-        <w:t>???</w:t>
-      </w:r>
     </w:p>
     <w:sectPr>
-      <w:footerReference w:type="default" r:id="rId52"/>
-      <w:footerReference w:type="first" r:id="rId53"/>
+      <w:footerReference w:type="default" r:id="rId55"/>
+      <w:footerReference w:type="first" r:id="rId56"/>
       <w:pgSz w:w="11906" w:h="16838"/>
       <w:pgMar w:top="1134" w:right="850" w:bottom="1134" w:left="1134" w:header="708" w:footer="708" w:gutter="0"/>
       <w:pgNumType w:start="1"/>
@@ -14981,7 +13108,7 @@
 </file>
 
 <file path=customXml/itemProps2.xml><?xml version="1.0" encoding="utf-8"?>
-<ds:datastoreItem xmlns:ds="http://schemas.openxmlformats.org/officeDocument/2006/customXml" ds:itemID="{9F839CD9-D0AF-4819-9306-CB2358135E38}">
+<ds:datastoreItem xmlns:ds="http://schemas.openxmlformats.org/officeDocument/2006/customXml" ds:itemID="{C93F1B94-D813-4CE9-AD5B-F7277E0C4BC0}">
   <ds:schemaRefs>
     <ds:schemaRef ds:uri="http://schemas.openxmlformats.org/officeDocument/2006/bibliography"/>
   </ds:schemaRefs>

</xml_diff>